<commit_message>
Criando Pastas para caso de uso
</commit_message>
<xml_diff>
--- a/planejamento/AP- Plano de Iteracao.docx
+++ b/planejamento/AP- Plano de Iteracao.docx
@@ -1,6 +1,6 @@
 
 <file path=word/document.xml><?xml version="1.0" encoding="utf-8"?>
-<w:document xmlns:wpc="http://schemas.microsoft.com/office/word/2010/wordprocessingCanvas" xmlns:mc="http://schemas.openxmlformats.org/markup-compatibility/2006" xmlns:o="urn:schemas-microsoft-com:office:office" xmlns:r="http://schemas.openxmlformats.org/officeDocument/2006/relationships" xmlns:m="http://schemas.openxmlformats.org/officeDocument/2006/math" xmlns:v="urn:schemas-microsoft-com:vml" xmlns:wp14="http://schemas.microsoft.com/office/word/2010/wordprocessingDrawing" xmlns:wp="http://schemas.openxmlformats.org/drawingml/2006/wordprocessingDrawing" xmlns:w10="urn:schemas-microsoft-com:office:word" xmlns:w="http://schemas.openxmlformats.org/wordprocessingml/2006/main" xmlns:w14="http://schemas.microsoft.com/office/word/2010/wordml" xmlns:wpg="http://schemas.microsoft.com/office/word/2010/wordprocessingGroup" xmlns:wpi="http://schemas.microsoft.com/office/word/2010/wordprocessingInk" xmlns:wne="http://schemas.microsoft.com/office/word/2006/wordml" xmlns:wps="http://schemas.microsoft.com/office/word/2010/wordprocessingShape" mc:Ignorable="w14 wp14">
+<w:document xmlns:wpc="http://schemas.microsoft.com/office/word/2010/wordprocessingCanvas" xmlns:mc="http://schemas.openxmlformats.org/markup-compatibility/2006" xmlns:o="urn:schemas-microsoft-com:office:office" xmlns:r="http://schemas.openxmlformats.org/officeDocument/2006/relationships" xmlns:m="http://schemas.openxmlformats.org/officeDocument/2006/math" xmlns:v="urn:schemas-microsoft-com:vml" xmlns:wp14="http://schemas.microsoft.com/office/word/2010/wordprocessingDrawing" xmlns:wp="http://schemas.openxmlformats.org/drawingml/2006/wordprocessingDrawing" xmlns:w10="urn:schemas-microsoft-com:office:word" xmlns:w="http://schemas.openxmlformats.org/wordprocessingml/2006/main" xmlns:w14="http://schemas.microsoft.com/office/word/2010/wordml" xmlns:w15="http://schemas.microsoft.com/office/word/2012/wordml" xmlns:wpg="http://schemas.microsoft.com/office/word/2010/wordprocessingGroup" xmlns:wpi="http://schemas.microsoft.com/office/word/2010/wordprocessingInk" xmlns:wne="http://schemas.microsoft.com/office/word/2006/wordml" xmlns:wps="http://schemas.microsoft.com/office/word/2010/wordprocessingShape" mc:Ignorable="w14 w15 wp14">
   <w:body>
     <w:p>
       <w:pPr>
@@ -105,8 +105,6 @@
               </w:rPr>
               <w:t>Marco</w:t>
             </w:r>
-            <w:bookmarkStart w:id="1" w:name="_GoBack"/>
-            <w:bookmarkEnd w:id="1"/>
           </w:p>
         </w:tc>
         <w:tc>
@@ -281,6 +279,8 @@
             </w:r>
           </w:p>
         </w:tc>
+        <w:bookmarkStart w:id="1" w:name="_GoBack"/>
+        <w:bookmarkEnd w:id="1"/>
       </w:tr>
       <w:tr>
         <w:tc>
@@ -1358,7 +1358,6 @@
                 <w:lang w:val="en-US" w:eastAsia="ja-JP"/>
               </w:rPr>
             </w:pPr>
-            <w:proofErr w:type="spellStart"/>
             <w:r>
               <w:rPr>
                 <w:rFonts w:ascii="Arial" w:hAnsi="Arial" w:cs="Arial"/>
@@ -1367,9 +1366,9 @@
                 <w:szCs w:val="16"/>
                 <w:lang w:val="en-US" w:eastAsia="ja-JP"/>
               </w:rPr>
-              <w:t>Horas</w:t>
-            </w:r>
-            <w:proofErr w:type="spellEnd"/>
+              <w:t xml:space="preserve">Horas </w:t>
+            </w:r>
+            <w:proofErr w:type="spellStart"/>
             <w:r>
               <w:rPr>
                 <w:rFonts w:ascii="Arial" w:hAnsi="Arial" w:cs="Arial"/>
@@ -1378,9 +1377,9 @@
                 <w:szCs w:val="16"/>
                 <w:lang w:val="en-US" w:eastAsia="ja-JP"/>
               </w:rPr>
-              <w:t xml:space="preserve"> </w:t>
-            </w:r>
-            <w:proofErr w:type="spellStart"/>
+              <w:t>Trabalhadas</w:t>
+            </w:r>
+            <w:proofErr w:type="spellEnd"/>
             <w:r>
               <w:rPr>
                 <w:rFonts w:ascii="Arial" w:hAnsi="Arial" w:cs="Arial"/>
@@ -1389,10 +1388,26 @@
                 <w:szCs w:val="16"/>
                 <w:lang w:val="en-US" w:eastAsia="ja-JP"/>
               </w:rPr>
-              <w:t>Trabalhadas</w:t>
-            </w:r>
-            <w:proofErr w:type="spellEnd"/>
-            <w:r>
+              <w:t xml:space="preserve"> </w:t>
+            </w:r>
+          </w:p>
+        </w:tc>
+        <w:tc>
+          <w:tcPr>
+            <w:tcW w:w="1417" w:type="dxa"/>
+            <w:tcBorders>
+              <w:top w:val="single" w:sz="4" w:space="0" w:color="000000"/>
+              <w:left w:val="single" w:sz="6" w:space="0" w:color="000000"/>
+              <w:bottom w:val="single" w:sz="6" w:space="0" w:color="000000"/>
+              <w:right w:val="single" w:sz="4" w:space="0" w:color="000000"/>
+            </w:tcBorders>
+            <w:shd w:val="clear" w:color="auto" w:fill="D9D9D9"/>
+            <w:hideMark/>
+          </w:tcPr>
+          <w:p>
+            <w:pPr>
+              <w:widowControl/>
+              <w:spacing w:before="60" w:line="240" w:lineRule="auto"/>
               <w:rPr>
                 <w:rFonts w:ascii="Arial" w:hAnsi="Arial" w:cs="Arial"/>
                 <w:b/>
@@ -1400,26 +1415,9 @@
                 <w:szCs w:val="16"/>
                 <w:lang w:val="en-US" w:eastAsia="ja-JP"/>
               </w:rPr>
-              <w:t xml:space="preserve"> </w:t>
-            </w:r>
-          </w:p>
-        </w:tc>
-        <w:tc>
-          <w:tcPr>
-            <w:tcW w:w="1417" w:type="dxa"/>
-            <w:tcBorders>
-              <w:top w:val="single" w:sz="4" w:space="0" w:color="000000"/>
-              <w:left w:val="single" w:sz="6" w:space="0" w:color="000000"/>
-              <w:bottom w:val="single" w:sz="6" w:space="0" w:color="000000"/>
-              <w:right w:val="single" w:sz="4" w:space="0" w:color="000000"/>
-            </w:tcBorders>
-            <w:shd w:val="clear" w:color="auto" w:fill="D9D9D9"/>
-            <w:hideMark/>
-          </w:tcPr>
-          <w:p>
-            <w:pPr>
-              <w:widowControl/>
-              <w:spacing w:before="60" w:line="240" w:lineRule="auto"/>
+            </w:pPr>
+            <w:proofErr w:type="spellStart"/>
+            <w:r>
               <w:rPr>
                 <w:rFonts w:ascii="Arial" w:hAnsi="Arial" w:cs="Arial"/>
                 <w:b/>
@@ -1427,8 +1425,9 @@
                 <w:szCs w:val="16"/>
                 <w:lang w:val="en-US" w:eastAsia="ja-JP"/>
               </w:rPr>
-            </w:pPr>
-            <w:proofErr w:type="spellStart"/>
+              <w:t>Estimativa</w:t>
+            </w:r>
+            <w:proofErr w:type="spellEnd"/>
             <w:r>
               <w:rPr>
                 <w:rFonts w:ascii="Arial" w:hAnsi="Arial" w:cs="Arial"/>
@@ -1437,40 +1436,7 @@
                 <w:szCs w:val="16"/>
                 <w:lang w:val="en-US" w:eastAsia="ja-JP"/>
               </w:rPr>
-              <w:t>Estimativa</w:t>
-            </w:r>
-            <w:proofErr w:type="spellEnd"/>
-            <w:r>
-              <w:rPr>
-                <w:rFonts w:ascii="Arial" w:hAnsi="Arial" w:cs="Arial"/>
-                <w:b/>
-                <w:sz w:val="16"/>
-                <w:szCs w:val="16"/>
-                <w:lang w:val="en-US" w:eastAsia="ja-JP"/>
-              </w:rPr>
-              <w:t xml:space="preserve"> de </w:t>
-            </w:r>
-            <w:proofErr w:type="spellStart"/>
-            <w:r>
-              <w:rPr>
-                <w:rFonts w:ascii="Arial" w:hAnsi="Arial" w:cs="Arial"/>
-                <w:b/>
-                <w:sz w:val="16"/>
-                <w:szCs w:val="16"/>
-                <w:lang w:val="en-US" w:eastAsia="ja-JP"/>
-              </w:rPr>
-              <w:t>Horas</w:t>
-            </w:r>
-            <w:proofErr w:type="spellEnd"/>
-            <w:r>
-              <w:rPr>
-                <w:rFonts w:ascii="Arial" w:hAnsi="Arial" w:cs="Arial"/>
-                <w:b/>
-                <w:sz w:val="16"/>
-                <w:szCs w:val="16"/>
-                <w:lang w:val="en-US" w:eastAsia="ja-JP"/>
-              </w:rPr>
-              <w:t xml:space="preserve"> Restante </w:t>
+              <w:t xml:space="preserve"> de Horas Restante </w:t>
             </w:r>
           </w:p>
         </w:tc>
@@ -2797,7 +2763,7 @@
                 <w:rFonts w:ascii="Arial" w:hAnsi="Arial" w:cs="Arial"/>
                 <w:lang w:eastAsia="ja-JP"/>
               </w:rPr>
-              <w:t>1</w:t>
+              <w:t>13</w:t>
             </w:r>
           </w:p>
         </w:tc>
@@ -4125,80 +4091,6 @@
             <w:proofErr w:type="spellEnd"/>
             <w:r>
               <w:t xml:space="preserve"> 12 horas antes do início de cada aula, para não correr o risco de não entregar formalmente os artefatos.</w:t>
-            </w:r>
-          </w:p>
-        </w:tc>
-      </w:tr>
-      <w:tr>
-        <w:tc>
-          <w:tcPr>
-            <w:tcW w:w="3192" w:type="dxa"/>
-            <w:tcBorders>
-              <w:top w:val="single" w:sz="4" w:space="0" w:color="auto"/>
-              <w:left w:val="single" w:sz="4" w:space="0" w:color="auto"/>
-              <w:bottom w:val="single" w:sz="4" w:space="0" w:color="auto"/>
-              <w:right w:val="single" w:sz="4" w:space="0" w:color="auto"/>
-            </w:tcBorders>
-          </w:tcPr>
-          <w:p>
-            <w:pPr>
-              <w:pStyle w:val="Corpodetexto"/>
-              <w:ind w:left="0"/>
-            </w:pPr>
-            <w:r>
-              <w:t>Falta de experiência em JSF (Frame</w:t>
-            </w:r>
-            <w:r>
-              <w:t>w</w:t>
-            </w:r>
-            <w:r>
-              <w:t>ork</w:t>
-            </w:r>
-            <w:r>
-              <w:t xml:space="preserve"> web</w:t>
-            </w:r>
-            <w:r>
-              <w:t xml:space="preserve"> a ser utilizado)</w:t>
-            </w:r>
-          </w:p>
-        </w:tc>
-        <w:tc>
-          <w:tcPr>
-            <w:tcW w:w="1452" w:type="dxa"/>
-            <w:tcBorders>
-              <w:top w:val="single" w:sz="4" w:space="0" w:color="auto"/>
-              <w:left w:val="single" w:sz="4" w:space="0" w:color="auto"/>
-              <w:bottom w:val="single" w:sz="4" w:space="0" w:color="auto"/>
-              <w:right w:val="single" w:sz="4" w:space="0" w:color="auto"/>
-            </w:tcBorders>
-          </w:tcPr>
-          <w:p>
-            <w:pPr>
-              <w:pStyle w:val="Corpodetexto"/>
-              <w:ind w:left="0"/>
-            </w:pPr>
-            <w:r>
-              <w:t>Não resolvido</w:t>
-            </w:r>
-          </w:p>
-        </w:tc>
-        <w:tc>
-          <w:tcPr>
-            <w:tcW w:w="4932" w:type="dxa"/>
-            <w:tcBorders>
-              <w:top w:val="single" w:sz="4" w:space="0" w:color="auto"/>
-              <w:left w:val="single" w:sz="4" w:space="0" w:color="auto"/>
-              <w:bottom w:val="single" w:sz="4" w:space="0" w:color="auto"/>
-              <w:right w:val="single" w:sz="4" w:space="0" w:color="auto"/>
-            </w:tcBorders>
-          </w:tcPr>
-          <w:p>
-            <w:pPr>
-              <w:pStyle w:val="Corpodetexto"/>
-              <w:ind w:left="0"/>
-            </w:pPr>
-            <w:r>
-              <w:t xml:space="preserve">Realizar curso sobre JSF, consultar livros e professores </w:t>
             </w:r>
           </w:p>
         </w:tc>
@@ -4642,8 +4534,8 @@
       </w:r>
     </w:p>
     <w:sectPr>
-      <w:headerReference w:type="default" r:id="rId9"/>
-      <w:footerReference w:type="default" r:id="rId10"/>
+      <w:headerReference w:type="default" r:id="rId8"/>
+      <w:footerReference w:type="default" r:id="rId9"/>
       <w:pgSz w:w="12240" w:h="15840" w:code="1"/>
       <w:pgMar w:top="1440" w:right="1440" w:bottom="1440" w:left="1440" w:header="720" w:footer="720" w:gutter="0"/>
       <w:cols w:space="720"/>
@@ -4653,7 +4545,7 @@
 </file>
 
 <file path=word/endnotes.xml><?xml version="1.0" encoding="utf-8"?>
-<w:endnotes xmlns:wpc="http://schemas.microsoft.com/office/word/2010/wordprocessingCanvas" xmlns:mc="http://schemas.openxmlformats.org/markup-compatibility/2006" xmlns:o="urn:schemas-microsoft-com:office:office" xmlns:r="http://schemas.openxmlformats.org/officeDocument/2006/relationships" xmlns:m="http://schemas.openxmlformats.org/officeDocument/2006/math" xmlns:v="urn:schemas-microsoft-com:vml" xmlns:wp14="http://schemas.microsoft.com/office/word/2010/wordprocessingDrawing" xmlns:wp="http://schemas.openxmlformats.org/drawingml/2006/wordprocessingDrawing" xmlns:w10="urn:schemas-microsoft-com:office:word" xmlns:w="http://schemas.openxmlformats.org/wordprocessingml/2006/main" xmlns:w14="http://schemas.microsoft.com/office/word/2010/wordml" xmlns:wpg="http://schemas.microsoft.com/office/word/2010/wordprocessingGroup" xmlns:wpi="http://schemas.microsoft.com/office/word/2010/wordprocessingInk" xmlns:wne="http://schemas.microsoft.com/office/word/2006/wordml" xmlns:wps="http://schemas.microsoft.com/office/word/2010/wordprocessingShape" mc:Ignorable="w14 wp14">
+<w:endnotes xmlns:wpc="http://schemas.microsoft.com/office/word/2010/wordprocessingCanvas" xmlns:mc="http://schemas.openxmlformats.org/markup-compatibility/2006" xmlns:o="urn:schemas-microsoft-com:office:office" xmlns:r="http://schemas.openxmlformats.org/officeDocument/2006/relationships" xmlns:m="http://schemas.openxmlformats.org/officeDocument/2006/math" xmlns:v="urn:schemas-microsoft-com:vml" xmlns:wp14="http://schemas.microsoft.com/office/word/2010/wordprocessingDrawing" xmlns:wp="http://schemas.openxmlformats.org/drawingml/2006/wordprocessingDrawing" xmlns:w10="urn:schemas-microsoft-com:office:word" xmlns:w="http://schemas.openxmlformats.org/wordprocessingml/2006/main" xmlns:w14="http://schemas.microsoft.com/office/word/2010/wordml" xmlns:w15="http://schemas.microsoft.com/office/word/2012/wordml" xmlns:wpg="http://schemas.microsoft.com/office/word/2010/wordprocessingGroup" xmlns:wpi="http://schemas.microsoft.com/office/word/2010/wordprocessingInk" xmlns:wne="http://schemas.microsoft.com/office/word/2006/wordml" xmlns:wps="http://schemas.microsoft.com/office/word/2010/wordprocessingShape" mc:Ignorable="w14 w15 wp14">
   <w:endnote w:type="separator" w:id="-1">
     <w:p>
       <w:r>
@@ -4672,7 +4564,7 @@
 </file>
 
 <file path=word/footer1.xml><?xml version="1.0" encoding="utf-8"?>
-<w:ftr xmlns:wpc="http://schemas.microsoft.com/office/word/2010/wordprocessingCanvas" xmlns:mc="http://schemas.openxmlformats.org/markup-compatibility/2006" xmlns:o="urn:schemas-microsoft-com:office:office" xmlns:r="http://schemas.openxmlformats.org/officeDocument/2006/relationships" xmlns:m="http://schemas.openxmlformats.org/officeDocument/2006/math" xmlns:v="urn:schemas-microsoft-com:vml" xmlns:wp14="http://schemas.microsoft.com/office/word/2010/wordprocessingDrawing" xmlns:wp="http://schemas.openxmlformats.org/drawingml/2006/wordprocessingDrawing" xmlns:w10="urn:schemas-microsoft-com:office:word" xmlns:w="http://schemas.openxmlformats.org/wordprocessingml/2006/main" xmlns:w14="http://schemas.microsoft.com/office/word/2010/wordml" xmlns:wpg="http://schemas.microsoft.com/office/word/2010/wordprocessingGroup" xmlns:wpi="http://schemas.microsoft.com/office/word/2010/wordprocessingInk" xmlns:wne="http://schemas.microsoft.com/office/word/2006/wordml" xmlns:wps="http://schemas.microsoft.com/office/word/2010/wordprocessingShape" mc:Ignorable="w14 wp14">
+<w:ftr xmlns:wpc="http://schemas.microsoft.com/office/word/2010/wordprocessingCanvas" xmlns:mc="http://schemas.openxmlformats.org/markup-compatibility/2006" xmlns:o="urn:schemas-microsoft-com:office:office" xmlns:r="http://schemas.openxmlformats.org/officeDocument/2006/relationships" xmlns:m="http://schemas.openxmlformats.org/officeDocument/2006/math" xmlns:v="urn:schemas-microsoft-com:vml" xmlns:wp14="http://schemas.microsoft.com/office/word/2010/wordprocessingDrawing" xmlns:wp="http://schemas.openxmlformats.org/drawingml/2006/wordprocessingDrawing" xmlns:w10="urn:schemas-microsoft-com:office:word" xmlns:w="http://schemas.openxmlformats.org/wordprocessingml/2006/main" xmlns:w14="http://schemas.microsoft.com/office/word/2010/wordml" xmlns:w15="http://schemas.microsoft.com/office/word/2012/wordml" xmlns:wpg="http://schemas.microsoft.com/office/word/2010/wordprocessingGroup" xmlns:wpi="http://schemas.microsoft.com/office/word/2010/wordprocessingInk" xmlns:wne="http://schemas.microsoft.com/office/word/2006/wordml" xmlns:wps="http://schemas.microsoft.com/office/word/2010/wordprocessingShape" mc:Ignorable="w14 w15 wp14">
   <w:tbl>
     <w:tblPr>
       <w:tblW w:w="0" w:type="auto"/>
@@ -4731,11 +4623,7 @@
           </w:r>
           <w:proofErr w:type="gramStart"/>
           <w:r>
-            <w:t>MeuProjeto</w:t>
-          </w:r>
-          <w:proofErr w:type="gramEnd"/>
-          <w:r>
-            <w:t xml:space="preserve">.net,  </w:t>
+            <w:t xml:space="preserve">MeuProjeto.net,  </w:t>
           </w:r>
           <w:r>
             <w:fldChar w:fldCharType="begin"/>
@@ -4752,6 +4640,7 @@
             </w:rPr>
             <w:t>2015</w:t>
           </w:r>
+          <w:proofErr w:type="gramEnd"/>
           <w:r>
             <w:fldChar w:fldCharType="end"/>
           </w:r>
@@ -4797,7 +4686,7 @@
               <w:rStyle w:val="Nmerodepgina"/>
               <w:noProof/>
             </w:rPr>
-            <w:t>1</w:t>
+            <w:t>3</w:t>
           </w:r>
           <w:r>
             <w:rPr>
@@ -4868,7 +4757,7 @@
 </file>
 
 <file path=word/footnotes.xml><?xml version="1.0" encoding="utf-8"?>
-<w:footnotes xmlns:wpc="http://schemas.microsoft.com/office/word/2010/wordprocessingCanvas" xmlns:mc="http://schemas.openxmlformats.org/markup-compatibility/2006" xmlns:o="urn:schemas-microsoft-com:office:office" xmlns:r="http://schemas.openxmlformats.org/officeDocument/2006/relationships" xmlns:m="http://schemas.openxmlformats.org/officeDocument/2006/math" xmlns:v="urn:schemas-microsoft-com:vml" xmlns:wp14="http://schemas.microsoft.com/office/word/2010/wordprocessingDrawing" xmlns:wp="http://schemas.openxmlformats.org/drawingml/2006/wordprocessingDrawing" xmlns:w10="urn:schemas-microsoft-com:office:word" xmlns:w="http://schemas.openxmlformats.org/wordprocessingml/2006/main" xmlns:w14="http://schemas.microsoft.com/office/word/2010/wordml" xmlns:wpg="http://schemas.microsoft.com/office/word/2010/wordprocessingGroup" xmlns:wpi="http://schemas.microsoft.com/office/word/2010/wordprocessingInk" xmlns:wne="http://schemas.microsoft.com/office/word/2006/wordml" xmlns:wps="http://schemas.microsoft.com/office/word/2010/wordprocessingShape" mc:Ignorable="w14 wp14">
+<w:footnotes xmlns:wpc="http://schemas.microsoft.com/office/word/2010/wordprocessingCanvas" xmlns:mc="http://schemas.openxmlformats.org/markup-compatibility/2006" xmlns:o="urn:schemas-microsoft-com:office:office" xmlns:r="http://schemas.openxmlformats.org/officeDocument/2006/relationships" xmlns:m="http://schemas.openxmlformats.org/officeDocument/2006/math" xmlns:v="urn:schemas-microsoft-com:vml" xmlns:wp14="http://schemas.microsoft.com/office/word/2010/wordprocessingDrawing" xmlns:wp="http://schemas.openxmlformats.org/drawingml/2006/wordprocessingDrawing" xmlns:w10="urn:schemas-microsoft-com:office:word" xmlns:w="http://schemas.openxmlformats.org/wordprocessingml/2006/main" xmlns:w14="http://schemas.microsoft.com/office/word/2010/wordml" xmlns:w15="http://schemas.microsoft.com/office/word/2012/wordml" xmlns:wpg="http://schemas.microsoft.com/office/word/2010/wordprocessingGroup" xmlns:wpi="http://schemas.microsoft.com/office/word/2010/wordprocessingInk" xmlns:wne="http://schemas.microsoft.com/office/word/2006/wordml" xmlns:wps="http://schemas.microsoft.com/office/word/2010/wordprocessingShape" mc:Ignorable="w14 w15 wp14">
   <w:footnote w:type="separator" w:id="-1">
     <w:p>
       <w:r>
@@ -4887,7 +4776,7 @@
 </file>
 
 <file path=word/header1.xml><?xml version="1.0" encoding="utf-8"?>
-<w:hdr xmlns:wpc="http://schemas.microsoft.com/office/word/2010/wordprocessingCanvas" xmlns:mc="http://schemas.openxmlformats.org/markup-compatibility/2006" xmlns:o="urn:schemas-microsoft-com:office:office" xmlns:r="http://schemas.openxmlformats.org/officeDocument/2006/relationships" xmlns:m="http://schemas.openxmlformats.org/officeDocument/2006/math" xmlns:v="urn:schemas-microsoft-com:vml" xmlns:wp14="http://schemas.microsoft.com/office/word/2010/wordprocessingDrawing" xmlns:wp="http://schemas.openxmlformats.org/drawingml/2006/wordprocessingDrawing" xmlns:w10="urn:schemas-microsoft-com:office:word" xmlns:w="http://schemas.openxmlformats.org/wordprocessingml/2006/main" xmlns:w14="http://schemas.microsoft.com/office/word/2010/wordml" xmlns:wpg="http://schemas.microsoft.com/office/word/2010/wordprocessingGroup" xmlns:wpi="http://schemas.microsoft.com/office/word/2010/wordprocessingInk" xmlns:wne="http://schemas.microsoft.com/office/word/2006/wordml" xmlns:wps="http://schemas.microsoft.com/office/word/2010/wordprocessingShape" mc:Ignorable="w14 wp14">
+<w:hdr xmlns:wpc="http://schemas.microsoft.com/office/word/2010/wordprocessingCanvas" xmlns:mc="http://schemas.openxmlformats.org/markup-compatibility/2006" xmlns:o="urn:schemas-microsoft-com:office:office" xmlns:r="http://schemas.openxmlformats.org/officeDocument/2006/relationships" xmlns:m="http://schemas.openxmlformats.org/officeDocument/2006/math" xmlns:v="urn:schemas-microsoft-com:vml" xmlns:wp14="http://schemas.microsoft.com/office/word/2010/wordprocessingDrawing" xmlns:wp="http://schemas.openxmlformats.org/drawingml/2006/wordprocessingDrawing" xmlns:w10="urn:schemas-microsoft-com:office:word" xmlns:w="http://schemas.openxmlformats.org/wordprocessingml/2006/main" xmlns:w14="http://schemas.microsoft.com/office/word/2010/wordml" xmlns:w15="http://schemas.microsoft.com/office/word/2012/wordml" xmlns:wpg="http://schemas.microsoft.com/office/word/2010/wordprocessingGroup" xmlns:wpi="http://schemas.microsoft.com/office/word/2010/wordprocessingInk" xmlns:wne="http://schemas.microsoft.com/office/word/2006/wordml" xmlns:wps="http://schemas.microsoft.com/office/word/2010/wordprocessingShape" mc:Ignorable="w14 w15 wp14">
   <w:tbl>
     <w:tblPr>
       <w:tblW w:w="0" w:type="auto"/>
@@ -4976,7 +4865,7 @@
 </file>
 
 <file path=word/numbering.xml><?xml version="1.0" encoding="utf-8"?>
-<w:numbering xmlns:wpc="http://schemas.microsoft.com/office/word/2010/wordprocessingCanvas" xmlns:mc="http://schemas.openxmlformats.org/markup-compatibility/2006" xmlns:o="urn:schemas-microsoft-com:office:office" xmlns:r="http://schemas.openxmlformats.org/officeDocument/2006/relationships" xmlns:m="http://schemas.openxmlformats.org/officeDocument/2006/math" xmlns:v="urn:schemas-microsoft-com:vml" xmlns:wp14="http://schemas.microsoft.com/office/word/2010/wordprocessingDrawing" xmlns:wp="http://schemas.openxmlformats.org/drawingml/2006/wordprocessingDrawing" xmlns:w10="urn:schemas-microsoft-com:office:word" xmlns:w="http://schemas.openxmlformats.org/wordprocessingml/2006/main" xmlns:w14="http://schemas.microsoft.com/office/word/2010/wordml" xmlns:wpg="http://schemas.microsoft.com/office/word/2010/wordprocessingGroup" xmlns:wpi="http://schemas.microsoft.com/office/word/2010/wordprocessingInk" xmlns:wne="http://schemas.microsoft.com/office/word/2006/wordml" xmlns:wps="http://schemas.microsoft.com/office/word/2010/wordprocessingShape" mc:Ignorable="w14 wp14">
+<w:numbering xmlns:wpc="http://schemas.microsoft.com/office/word/2010/wordprocessingCanvas" xmlns:mc="http://schemas.openxmlformats.org/markup-compatibility/2006" xmlns:o="urn:schemas-microsoft-com:office:office" xmlns:r="http://schemas.openxmlformats.org/officeDocument/2006/relationships" xmlns:m="http://schemas.openxmlformats.org/officeDocument/2006/math" xmlns:v="urn:schemas-microsoft-com:vml" xmlns:wp14="http://schemas.microsoft.com/office/word/2010/wordprocessingDrawing" xmlns:wp="http://schemas.openxmlformats.org/drawingml/2006/wordprocessingDrawing" xmlns:w10="urn:schemas-microsoft-com:office:word" xmlns:w="http://schemas.openxmlformats.org/wordprocessingml/2006/main" xmlns:w14="http://schemas.microsoft.com/office/word/2010/wordml" xmlns:w15="http://schemas.microsoft.com/office/word/2012/wordml" xmlns:wpg="http://schemas.microsoft.com/office/word/2010/wordprocessingGroup" xmlns:wpi="http://schemas.microsoft.com/office/word/2010/wordprocessingInk" xmlns:wne="http://schemas.microsoft.com/office/word/2006/wordml" xmlns:wps="http://schemas.microsoft.com/office/word/2010/wordprocessingShape" mc:Ignorable="w14 w15 wp14">
   <w:abstractNum w:abstractNumId="0">
     <w:nsid w:val="FFFFFFFB"/>
     <w:multiLevelType w:val="multilevel"/>
@@ -7736,7 +7625,7 @@
 </file>
 
 <file path=word/styles.xml><?xml version="1.0" encoding="utf-8"?>
-<w:styles xmlns:mc="http://schemas.openxmlformats.org/markup-compatibility/2006" xmlns:r="http://schemas.openxmlformats.org/officeDocument/2006/relationships" xmlns:w="http://schemas.openxmlformats.org/wordprocessingml/2006/main" xmlns:w14="http://schemas.microsoft.com/office/word/2010/wordml" mc:Ignorable="w14">
+<w:styles xmlns:mc="http://schemas.openxmlformats.org/markup-compatibility/2006" xmlns:r="http://schemas.openxmlformats.org/officeDocument/2006/relationships" xmlns:w="http://schemas.openxmlformats.org/wordprocessingml/2006/main" xmlns:w14="http://schemas.microsoft.com/office/word/2010/wordml" xmlns:w15="http://schemas.microsoft.com/office/word/2012/wordml" mc:Ignorable="w14 w15">
   <w:docDefaults>
     <w:rPrDefault>
       <w:rPr>
@@ -7746,962 +7635,378 @@
     </w:rPrDefault>
     <w:pPrDefault/>
   </w:docDefaults>
-  <w:latentStyles w:defLockedState="0" w:defUIPriority="99" w:defSemiHidden="1" w:defUnhideWhenUsed="1" w:defQFormat="0" w:count="267">
-    <w:lsdException w:name="Normal" w:semiHidden="0" w:uiPriority="0" w:unhideWhenUsed="0" w:qFormat="1"/>
-    <w:lsdException w:name="heading 1" w:semiHidden="0" w:uiPriority="9" w:unhideWhenUsed="0" w:qFormat="1"/>
-    <w:lsdException w:name="heading 2" w:semiHidden="0" w:uiPriority="0" w:unhideWhenUsed="0" w:qFormat="1"/>
-    <w:lsdException w:name="heading 3" w:semiHidden="0" w:uiPriority="9" w:unhideWhenUsed="0" w:qFormat="1"/>
-    <w:lsdException w:name="heading 4" w:semiHidden="0" w:uiPriority="9" w:unhideWhenUsed="0" w:qFormat="1"/>
-    <w:lsdException w:name="heading 5" w:semiHidden="0" w:uiPriority="9" w:unhideWhenUsed="0" w:qFormat="1"/>
-    <w:lsdException w:name="heading 6" w:semiHidden="0" w:uiPriority="9" w:unhideWhenUsed="0" w:qFormat="1"/>
-    <w:lsdException w:name="heading 7" w:semiHidden="0" w:uiPriority="9" w:unhideWhenUsed="0" w:qFormat="1"/>
-    <w:lsdException w:name="heading 8" w:semiHidden="0" w:uiPriority="9" w:unhideWhenUsed="0" w:qFormat="1"/>
-    <w:lsdException w:name="heading 9" w:semiHidden="0" w:uiPriority="9" w:unhideWhenUsed="0" w:qFormat="1"/>
-    <w:lsdException w:name="toc 1" w:uiPriority="39"/>
-    <w:lsdException w:name="toc 2" w:uiPriority="39"/>
-    <w:lsdException w:name="toc 3" w:uiPriority="39"/>
-    <w:lsdException w:name="toc 4" w:uiPriority="39"/>
-    <w:lsdException w:name="toc 5" w:uiPriority="39"/>
-    <w:lsdException w:name="toc 6" w:uiPriority="39"/>
-    <w:lsdException w:name="toc 7" w:uiPriority="39"/>
-    <w:lsdException w:name="toc 8" w:uiPriority="39"/>
-    <w:lsdException w:name="toc 9" w:uiPriority="39"/>
-    <w:lsdException w:name="caption" w:uiPriority="35" w:qFormat="1"/>
-    <w:lsdException w:name="Title" w:semiHidden="0" w:uiPriority="10" w:unhideWhenUsed="0" w:qFormat="1"/>
-    <w:lsdException w:name="Default Paragraph Font" w:uiPriority="1"/>
-    <w:lsdException w:name="Body Text" w:uiPriority="0"/>
-    <w:lsdException w:name="Subtitle" w:semiHidden="0" w:uiPriority="11" w:unhideWhenUsed="0" w:qFormat="1"/>
-    <w:lsdException w:name="Strong" w:semiHidden="0" w:uiPriority="22" w:unhideWhenUsed="0" w:qFormat="1"/>
-    <w:lsdException w:name="Emphasis" w:semiHidden="0" w:uiPriority="20" w:unhideWhenUsed="0" w:qFormat="1"/>
-    <w:lsdException w:name="Table Grid" w:semiHidden="0" w:uiPriority="59" w:unhideWhenUsed="0"/>
-    <w:lsdException w:name="Placeholder Text" w:unhideWhenUsed="0"/>
-    <w:lsdException w:name="No Spacing" w:semiHidden="0" w:uiPriority="1" w:unhideWhenUsed="0" w:qFormat="1"/>
-    <w:lsdException w:name="Light Shading" w:semiHidden="0" w:uiPriority="60" w:unhideWhenUsed="0"/>
-    <w:lsdException w:name="Light List" w:semiHidden="0" w:uiPriority="61" w:unhideWhenUsed="0"/>
-    <w:lsdException w:name="Light Grid" w:semiHidden="0" w:uiPriority="62" w:unhideWhenUsed="0"/>
-    <w:lsdException w:name="Medium Shading 1" w:semiHidden="0" w:uiPriority="63" w:unhideWhenUsed="0"/>
-    <w:lsdException w:name="Medium Shading 2" w:semiHidden="0" w:uiPriority="64" w:unhideWhenUsed="0"/>
-    <w:lsdException w:name="Medium List 1" w:semiHidden="0" w:uiPriority="65" w:unhideWhenUsed="0"/>
-    <w:lsdException w:name="Medium List 2" w:semiHidden="0" w:uiPriority="66" w:unhideWhenUsed="0"/>
-    <w:lsdException w:name="Medium Grid 1" w:semiHidden="0" w:uiPriority="67" w:unhideWhenUsed="0"/>
-    <w:lsdException w:name="Medium Grid 2" w:semiHidden="0" w:uiPriority="68" w:unhideWhenUsed="0"/>
-    <w:lsdException w:name="Medium Grid 3" w:semiHidden="0" w:uiPriority="69" w:unhideWhenUsed="0"/>
-    <w:lsdException w:name="Dark List" w:semiHidden="0" w:uiPriority="70" w:unhideWhenUsed="0"/>
-    <w:lsdException w:name="Colorful Shading" w:semiHidden="0" w:uiPriority="71" w:unhideWhenUsed="0"/>
-    <w:lsdException w:name="Colorful List" w:semiHidden="0" w:uiPriority="72" w:unhideWhenUsed="0"/>
-    <w:lsdException w:name="Colorful Grid" w:semiHidden="0" w:uiPriority="73" w:unhideWhenUsed="0"/>
-    <w:lsdException w:name="Light Shading Accent 1" w:semiHidden="0" w:uiPriority="60" w:unhideWhenUsed="0"/>
-    <w:lsdException w:name="Light List Accent 1" w:semiHidden="0" w:uiPriority="61" w:unhideWhenUsed="0"/>
-    <w:lsdException w:name="Light Grid Accent 1" w:semiHidden="0" w:uiPriority="62" w:unhideWhenUsed="0"/>
-    <w:lsdException w:name="Medium Shading 1 Accent 1" w:semiHidden="0" w:uiPriority="63" w:unhideWhenUsed="0"/>
-    <w:lsdException w:name="Medium Shading 2 Accent 1" w:semiHidden="0" w:uiPriority="64" w:unhideWhenUsed="0"/>
-    <w:lsdException w:name="Medium List 1 Accent 1" w:semiHidden="0" w:uiPriority="65" w:unhideWhenUsed="0"/>
-    <w:lsdException w:name="Revision" w:unhideWhenUsed="0"/>
-    <w:lsdException w:name="List Paragraph" w:semiHidden="0" w:uiPriority="34" w:unhideWhenUsed="0" w:qFormat="1"/>
-    <w:lsdException w:name="Quote" w:semiHidden="0" w:uiPriority="29" w:unhideWhenUsed="0" w:qFormat="1"/>
-    <w:lsdException w:name="Intense Quote" w:semiHidden="0" w:uiPriority="30" w:unhideWhenUsed="0" w:qFormat="1"/>
-    <w:lsdException w:name="Medium List 2 Accent 1" w:semiHidden="0" w:uiPriority="66" w:unhideWhenUsed="0"/>
-    <w:lsdException w:name="Medium Grid 1 Accent 1" w:semiHidden="0" w:uiPriority="67" w:unhideWhenUsed="0"/>
-    <w:lsdException w:name="Medium Grid 2 Accent 1" w:semiHidden="0" w:uiPriority="68" w:unhideWhenUsed="0"/>
-    <w:lsdException w:name="Medium Grid 3 Accent 1" w:semiHidden="0" w:uiPriority="69" w:unhideWhenUsed="0"/>
-    <w:lsdException w:name="Dark List Accent 1" w:semiHidden="0" w:uiPriority="70" w:unhideWhenUsed="0"/>
-    <w:lsdException w:name="Colorful Shading Accent 1" w:semiHidden="0" w:uiPriority="71" w:unhideWhenUsed="0"/>
-    <w:lsdException w:name="Colorful List Accent 1" w:semiHidden="0" w:uiPriority="72" w:unhideWhenUsed="0"/>
-    <w:lsdException w:name="Colorful Grid Accent 1" w:semiHidden="0" w:uiPriority="73" w:unhideWhenUsed="0"/>
-    <w:lsdException w:name="Light Shading Accent 2" w:semiHidden="0" w:uiPriority="60" w:unhideWhenUsed="0"/>
-    <w:lsdException w:name="Light List Accent 2" w:semiHidden="0" w:uiPriority="61" w:unhideWhenUsed="0"/>
-    <w:lsdException w:name="Light Grid Accent 2" w:semiHidden="0" w:uiPriority="62" w:unhideWhenUsed="0"/>
-    <w:lsdException w:name="Medium Shading 1 Accent 2" w:semiHidden="0" w:uiPriority="63" w:unhideWhenUsed="0"/>
-    <w:lsdException w:name="Medium Shading 2 Accent 2" w:semiHidden="0" w:uiPriority="64" w:unhideWhenUsed="0"/>
-    <w:lsdException w:name="Medium List 1 Accent 2" w:semiHidden="0" w:uiPriority="65" w:unhideWhenUsed="0"/>
-    <w:lsdException w:name="Medium List 2 Accent 2" w:semiHidden="0" w:uiPriority="66" w:unhideWhenUsed="0"/>
-    <w:lsdException w:name="Medium Grid 1 Accent 2" w:semiHidden="0" w:uiPriority="67" w:unhideWhenUsed="0"/>
-    <w:lsdException w:name="Medium Grid 2 Accent 2" w:semiHidden="0" w:uiPriority="68" w:unhideWhenUsed="0"/>
-    <w:lsdException w:name="Medium Grid 3 Accent 2" w:semiHidden="0" w:uiPriority="69" w:unhideWhenUsed="0"/>
-    <w:lsdException w:name="Dark List Accent 2" w:semiHidden="0" w:uiPriority="70" w:unhideWhenUsed="0"/>
-    <w:lsdException w:name="Colorful Shading Accent 2" w:semiHidden="0" w:uiPriority="71" w:unhideWhenUsed="0"/>
-    <w:lsdException w:name="Colorful List Accent 2" w:semiHidden="0" w:uiPriority="72" w:unhideWhenUsed="0"/>
-    <w:lsdException w:name="Colorful Grid Accent 2" w:semiHidden="0" w:uiPriority="73" w:unhideWhenUsed="0"/>
-    <w:lsdException w:name="Light Shading Accent 3" w:semiHidden="0" w:uiPriority="60" w:unhideWhenUsed="0"/>
-    <w:lsdException w:name="Light List Accent 3" w:semiHidden="0" w:uiPriority="61" w:unhideWhenUsed="0"/>
-    <w:lsdException w:name="Light Grid Accent 3" w:semiHidden="0" w:uiPriority="62" w:unhideWhenUsed="0"/>
-    <w:lsdException w:name="Medium Shading 1 Accent 3" w:semiHidden="0" w:uiPriority="63" w:unhideWhenUsed="0"/>
-    <w:lsdException w:name="Medium Shading 2 Accent 3" w:semiHidden="0" w:uiPriority="64" w:unhideWhenUsed="0"/>
-    <w:lsdException w:name="Medium List 1 Accent 3" w:semiHidden="0" w:uiPriority="65" w:unhideWhenUsed="0"/>
-    <w:lsdException w:name="Medium List 2 Accent 3" w:semiHidden="0" w:uiPriority="66" w:unhideWhenUsed="0"/>
-    <w:lsdException w:name="Medium Grid 1 Accent 3" w:semiHidden="0" w:uiPriority="67" w:unhideWhenUsed="0"/>
-    <w:lsdException w:name="Medium Grid 2 Accent 3" w:semiHidden="0" w:uiPriority="68" w:unhideWhenUsed="0"/>
-    <w:lsdException w:name="Medium Grid 3 Accent 3" w:semiHidden="0" w:uiPriority="69" w:unhideWhenUsed="0"/>
-    <w:lsdException w:name="Dark List Accent 3" w:semiHidden="0" w:uiPriority="70" w:unhideWhenUsed="0"/>
-    <w:lsdException w:name="Colorful Shading Accent 3" w:semiHidden="0" w:uiPriority="71" w:unhideWhenUsed="0"/>
-    <w:lsdException w:name="Colorful List Accent 3" w:semiHidden="0" w:uiPriority="72" w:unhideWhenUsed="0"/>
-    <w:lsdException w:name="Colorful Grid Accent 3" w:semiHidden="0" w:uiPriority="73" w:unhideWhenUsed="0"/>
-    <w:lsdException w:name="Light Shading Accent 4" w:semiHidden="0" w:uiPriority="60" w:unhideWhenUsed="0"/>
-    <w:lsdException w:name="Light List Accent 4" w:semiHidden="0" w:uiPriority="61" w:unhideWhenUsed="0"/>
-    <w:lsdException w:name="Light Grid Accent 4" w:semiHidden="0" w:uiPriority="62" w:unhideWhenUsed="0"/>
-    <w:lsdException w:name="Medium Shading 1 Accent 4" w:semiHidden="0" w:uiPriority="63" w:unhideWhenUsed="0"/>
-    <w:lsdException w:name="Medium Shading 2 Accent 4" w:semiHidden="0" w:uiPriority="64" w:unhideWhenUsed="0"/>
-    <w:lsdException w:name="Medium List 1 Accent 4" w:semiHidden="0" w:uiPriority="65" w:unhideWhenUsed="0"/>
-    <w:lsdException w:name="Medium List 2 Accent 4" w:semiHidden="0" w:uiPriority="66" w:unhideWhenUsed="0"/>
-    <w:lsdException w:name="Medium Grid 1 Accent 4" w:semiHidden="0" w:uiPriority="67" w:unhideWhenUsed="0"/>
-    <w:lsdException w:name="Medium Grid 2 Accent 4" w:semiHidden="0" w:uiPriority="68" w:unhideWhenUsed="0"/>
-    <w:lsdException w:name="Medium Grid 3 Accent 4" w:semiHidden="0" w:uiPriority="69" w:unhideWhenUsed="0"/>
-    <w:lsdException w:name="Dark List Accent 4" w:semiHidden="0" w:uiPriority="70" w:unhideWhenUsed="0"/>
-    <w:lsdException w:name="Colorful Shading Accent 4" w:semiHidden="0" w:uiPriority="71" w:unhideWhenUsed="0"/>
-    <w:lsdException w:name="Colorful List Accent 4" w:semiHidden="0" w:uiPriority="72" w:unhideWhenUsed="0"/>
-    <w:lsdException w:name="Colorful Grid Accent 4" w:semiHidden="0" w:uiPriority="73" w:unhideWhenUsed="0"/>
-    <w:lsdException w:name="Light Shading Accent 5" w:semiHidden="0" w:uiPriority="60" w:unhideWhenUsed="0"/>
-    <w:lsdException w:name="Light List Accent 5" w:semiHidden="0" w:uiPriority="61" w:unhideWhenUsed="0"/>
-    <w:lsdException w:name="Light Grid Accent 5" w:semiHidden="0" w:uiPriority="62" w:unhideWhenUsed="0"/>
-    <w:lsdException w:name="Medium Shading 1 Accent 5" w:semiHidden="0" w:uiPriority="63" w:unhideWhenUsed="0"/>
-    <w:lsdException w:name="Medium Shading 2 Accent 5" w:semiHidden="0" w:uiPriority="64" w:unhideWhenUsed="0"/>
-    <w:lsdException w:name="Medium List 1 Accent 5" w:semiHidden="0" w:uiPriority="65" w:unhideWhenUsed="0"/>
-    <w:lsdException w:name="Medium List 2 Accent 5" w:semiHidden="0" w:uiPriority="66" w:unhideWhenUsed="0"/>
-    <w:lsdException w:name="Medium Grid 1 Accent 5" w:semiHidden="0" w:uiPriority="67" w:unhideWhenUsed="0"/>
-    <w:lsdException w:name="Medium Grid 2 Accent 5" w:semiHidden="0" w:uiPriority="68" w:unhideWhenUsed="0"/>
-    <w:lsdException w:name="Medium Grid 3 Accent 5" w:semiHidden="0" w:uiPriority="69" w:unhideWhenUsed="0"/>
-    <w:lsdException w:name="Dark List Accent 5" w:semiHidden="0" w:uiPriority="70" w:unhideWhenUsed="0"/>
-    <w:lsdException w:name="Colorful Shading Accent 5" w:semiHidden="0" w:uiPriority="71" w:unhideWhenUsed="0"/>
-    <w:lsdException w:name="Colorful List Accent 5" w:semiHidden="0" w:uiPriority="72" w:unhideWhenUsed="0"/>
-    <w:lsdException w:name="Colorful Grid Accent 5" w:semiHidden="0" w:uiPriority="73" w:unhideWhenUsed="0"/>
-    <w:lsdException w:name="Light Shading Accent 6" w:semiHidden="0" w:uiPriority="60" w:unhideWhenUsed="0"/>
-    <w:lsdException w:name="Light List Accent 6" w:semiHidden="0" w:uiPriority="61" w:unhideWhenUsed="0"/>
-    <w:lsdException w:name="Light Grid Accent 6" w:semiHidden="0" w:uiPriority="62" w:unhideWhenUsed="0"/>
-    <w:lsdException w:name="Medium Shading 1 Accent 6" w:semiHidden="0" w:uiPriority="63" w:unhideWhenUsed="0"/>
-    <w:lsdException w:name="Medium Shading 2 Accent 6" w:semiHidden="0" w:uiPriority="64" w:unhideWhenUsed="0"/>
-    <w:lsdException w:name="Medium List 1 Accent 6" w:semiHidden="0" w:uiPriority="65" w:unhideWhenUsed="0"/>
-    <w:lsdException w:name="Medium List 2 Accent 6" w:semiHidden="0" w:uiPriority="66" w:unhideWhenUsed="0"/>
-    <w:lsdException w:name="Medium Grid 1 Accent 6" w:semiHidden="0" w:uiPriority="67" w:unhideWhenUsed="0"/>
-    <w:lsdException w:name="Medium Grid 2 Accent 6" w:semiHidden="0" w:uiPriority="68" w:unhideWhenUsed="0"/>
-    <w:lsdException w:name="Medium Grid 3 Accent 6" w:semiHidden="0" w:uiPriority="69" w:unhideWhenUsed="0"/>
-    <w:lsdException w:name="Dark List Accent 6" w:semiHidden="0" w:uiPriority="70" w:unhideWhenUsed="0"/>
-    <w:lsdException w:name="Colorful Shading Accent 6" w:semiHidden="0" w:uiPriority="71" w:unhideWhenUsed="0"/>
-    <w:lsdException w:name="Colorful List Accent 6" w:semiHidden="0" w:uiPriority="72" w:unhideWhenUsed="0"/>
-    <w:lsdException w:name="Colorful Grid Accent 6" w:semiHidden="0" w:uiPriority="73" w:unhideWhenUsed="0"/>
-    <w:lsdException w:name="Subtle Emphasis" w:semiHidden="0" w:uiPriority="19" w:unhideWhenUsed="0" w:qFormat="1"/>
-    <w:lsdException w:name="Intense Emphasis" w:semiHidden="0" w:uiPriority="21" w:unhideWhenUsed="0" w:qFormat="1"/>
-    <w:lsdException w:name="Subtle Reference" w:semiHidden="0" w:uiPriority="31" w:unhideWhenUsed="0" w:qFormat="1"/>
-    <w:lsdException w:name="Intense Reference" w:semiHidden="0" w:uiPriority="32" w:unhideWhenUsed="0" w:qFormat="1"/>
-    <w:lsdException w:name="Book Title" w:semiHidden="0" w:uiPriority="33" w:unhideWhenUsed="0" w:qFormat="1"/>
-    <w:lsdException w:name="Bibliography" w:uiPriority="37"/>
-    <w:lsdException w:name="TOC Heading" w:uiPriority="39" w:qFormat="1"/>
-  </w:latentStyles>
-  <w:style w:type="paragraph" w:default="1" w:styleId="Normal">
-    <w:name w:val="Normal"/>
-    <w:qFormat/>
-    <w:pPr>
-      <w:widowControl w:val="0"/>
-      <w:spacing w:line="240" w:lineRule="atLeast"/>
-    </w:pPr>
-    <w:rPr>
-      <w:lang w:eastAsia="en-US"/>
-    </w:rPr>
-  </w:style>
-  <w:style w:type="paragraph" w:styleId="Ttulo1">
-    <w:name w:val="heading 1"/>
-    <w:basedOn w:val="Normal"/>
-    <w:next w:val="Normal"/>
-    <w:qFormat/>
-    <w:pPr>
-      <w:keepNext/>
-      <w:spacing w:before="120" w:after="60"/>
-      <w:outlineLvl w:val="0"/>
-    </w:pPr>
-    <w:rPr>
-      <w:rFonts w:ascii="Arial" w:hAnsi="Arial"/>
-      <w:b/>
-      <w:sz w:val="24"/>
-    </w:rPr>
-  </w:style>
-  <w:style w:type="paragraph" w:styleId="Ttulo2">
-    <w:name w:val="heading 2"/>
-    <w:basedOn w:val="Ttulo1"/>
-    <w:next w:val="Normal"/>
-    <w:qFormat/>
-    <w:pPr>
-      <w:numPr>
-        <w:numId w:val="33"/>
-      </w:numPr>
-      <w:outlineLvl w:val="1"/>
-    </w:pPr>
-    <w:rPr>
-      <w:sz w:val="20"/>
-    </w:rPr>
-  </w:style>
-  <w:style w:type="paragraph" w:styleId="Ttulo3">
-    <w:name w:val="heading 3"/>
-    <w:basedOn w:val="Ttulo1"/>
-    <w:next w:val="Normal"/>
-    <w:qFormat/>
-    <w:pPr>
-      <w:numPr>
-        <w:ilvl w:val="2"/>
-        <w:numId w:val="1"/>
-      </w:numPr>
-      <w:outlineLvl w:val="2"/>
-    </w:pPr>
-    <w:rPr>
-      <w:b w:val="0"/>
-      <w:i/>
-      <w:sz w:val="20"/>
-    </w:rPr>
-  </w:style>
-  <w:style w:type="paragraph" w:styleId="Ttulo4">
-    <w:name w:val="heading 4"/>
-    <w:basedOn w:val="Ttulo1"/>
-    <w:next w:val="Normal"/>
-    <w:qFormat/>
-    <w:pPr>
-      <w:numPr>
-        <w:ilvl w:val="3"/>
-        <w:numId w:val="1"/>
-      </w:numPr>
-      <w:outlineLvl w:val="3"/>
-    </w:pPr>
-    <w:rPr>
-      <w:b w:val="0"/>
-      <w:sz w:val="20"/>
-    </w:rPr>
-  </w:style>
-  <w:style w:type="paragraph" w:styleId="Ttulo5">
-    <w:name w:val="heading 5"/>
-    <w:basedOn w:val="Normal"/>
-    <w:next w:val="Normal"/>
-    <w:qFormat/>
-    <w:pPr>
-      <w:numPr>
-        <w:ilvl w:val="4"/>
-        <w:numId w:val="1"/>
-      </w:numPr>
-      <w:spacing w:before="240" w:after="60"/>
-      <w:ind w:left="2880"/>
-      <w:outlineLvl w:val="4"/>
-    </w:pPr>
-    <w:rPr>
-      <w:sz w:val="22"/>
-    </w:rPr>
-  </w:style>
-  <w:style w:type="paragraph" w:styleId="Ttulo6">
-    <w:name w:val="heading 6"/>
-    <w:basedOn w:val="Normal"/>
-    <w:next w:val="Normal"/>
-    <w:qFormat/>
-    <w:pPr>
-      <w:numPr>
-        <w:ilvl w:val="5"/>
-        <w:numId w:val="1"/>
-      </w:numPr>
-      <w:spacing w:before="240" w:after="60"/>
-      <w:ind w:left="2880"/>
-      <w:outlineLvl w:val="5"/>
-    </w:pPr>
-    <w:rPr>
-      <w:i/>
-      <w:sz w:val="22"/>
-    </w:rPr>
-  </w:style>
-  <w:style w:type="paragraph" w:styleId="Ttulo7">
-    <w:name w:val="heading 7"/>
-    <w:basedOn w:val="Normal"/>
-    <w:next w:val="Normal"/>
-    <w:qFormat/>
-    <w:pPr>
-      <w:numPr>
-        <w:ilvl w:val="6"/>
-        <w:numId w:val="1"/>
-      </w:numPr>
-      <w:spacing w:before="240" w:after="60"/>
-      <w:ind w:left="2880"/>
-      <w:outlineLvl w:val="6"/>
-    </w:pPr>
-  </w:style>
-  <w:style w:type="paragraph" w:styleId="Ttulo8">
-    <w:name w:val="heading 8"/>
-    <w:basedOn w:val="Normal"/>
-    <w:next w:val="Normal"/>
-    <w:qFormat/>
-    <w:pPr>
-      <w:numPr>
-        <w:ilvl w:val="7"/>
-        <w:numId w:val="1"/>
-      </w:numPr>
-      <w:spacing w:before="240" w:after="60"/>
-      <w:ind w:left="2880"/>
-      <w:outlineLvl w:val="7"/>
-    </w:pPr>
-    <w:rPr>
-      <w:i/>
-    </w:rPr>
-  </w:style>
-  <w:style w:type="paragraph" w:styleId="Ttulo9">
-    <w:name w:val="heading 9"/>
-    <w:basedOn w:val="Normal"/>
-    <w:next w:val="Normal"/>
-    <w:qFormat/>
-    <w:pPr>
-      <w:numPr>
-        <w:ilvl w:val="8"/>
-        <w:numId w:val="1"/>
-      </w:numPr>
-      <w:spacing w:before="240" w:after="60"/>
-      <w:ind w:left="2880"/>
-      <w:outlineLvl w:val="8"/>
-    </w:pPr>
-    <w:rPr>
-      <w:b/>
-      <w:i/>
-      <w:sz w:val="18"/>
-    </w:rPr>
-  </w:style>
-  <w:style w:type="character" w:default="1" w:styleId="Fontepargpadro">
-    <w:name w:val="Default Paragraph Font"/>
-    <w:uiPriority w:val="1"/>
-    <w:semiHidden/>
-    <w:unhideWhenUsed/>
-  </w:style>
-  <w:style w:type="table" w:default="1" w:styleId="Tabelanormal">
-    <w:name w:val="Normal Table"/>
-    <w:uiPriority w:val="99"/>
-    <w:semiHidden/>
-    <w:unhideWhenUsed/>
-    <w:tblPr>
-      <w:tblInd w:w="0" w:type="dxa"/>
-      <w:tblCellMar>
-        <w:top w:w="0" w:type="dxa"/>
-        <w:left w:w="108" w:type="dxa"/>
-        <w:bottom w:w="0" w:type="dxa"/>
-        <w:right w:w="108" w:type="dxa"/>
-      </w:tblCellMar>
-    </w:tblPr>
-  </w:style>
-  <w:style w:type="numbering" w:default="1" w:styleId="Semlista">
-    <w:name w:val="No List"/>
-    <w:uiPriority w:val="99"/>
-    <w:semiHidden/>
-    <w:unhideWhenUsed/>
-  </w:style>
-  <w:style w:type="paragraph" w:customStyle="1" w:styleId="Paragraph2">
-    <w:name w:val="Paragraph2"/>
-    <w:basedOn w:val="Normal"/>
-    <w:pPr>
-      <w:spacing w:before="80"/>
-      <w:ind w:left="720"/>
-      <w:jc w:val="both"/>
-    </w:pPr>
-    <w:rPr>
-      <w:color w:val="000000"/>
-      <w:lang w:val="en-AU"/>
-    </w:rPr>
-  </w:style>
-  <w:style w:type="paragraph" w:styleId="Ttulo">
-    <w:name w:val="Title"/>
-    <w:basedOn w:val="Normal"/>
-    <w:next w:val="Normal"/>
-    <w:qFormat/>
-    <w:pPr>
-      <w:spacing w:line="240" w:lineRule="auto"/>
-      <w:jc w:val="center"/>
-    </w:pPr>
-    <w:rPr>
-      <w:rFonts w:ascii="Arial" w:hAnsi="Arial"/>
-      <w:b/>
-      <w:sz w:val="36"/>
-    </w:rPr>
-  </w:style>
-  <w:style w:type="paragraph" w:styleId="Subttulo">
-    <w:name w:val="Subtitle"/>
-    <w:basedOn w:val="Normal"/>
-    <w:qFormat/>
-    <w:pPr>
-      <w:spacing w:after="60"/>
-      <w:jc w:val="center"/>
-    </w:pPr>
-    <w:rPr>
-      <w:rFonts w:ascii="Arial" w:hAnsi="Arial"/>
-      <w:i/>
-      <w:sz w:val="36"/>
-      <w:lang w:val="en-AU"/>
-    </w:rPr>
-  </w:style>
-  <w:style w:type="paragraph" w:styleId="Recuonormal">
-    <w:name w:val="Normal Indent"/>
-    <w:basedOn w:val="Normal"/>
-    <w:semiHidden/>
-    <w:pPr>
-      <w:ind w:left="900" w:hanging="900"/>
-    </w:pPr>
-  </w:style>
-  <w:style w:type="paragraph" w:styleId="Sumrio1">
-    <w:name w:val="toc 1"/>
-    <w:basedOn w:val="Normal"/>
-    <w:next w:val="Normal"/>
-    <w:semiHidden/>
-    <w:pPr>
-      <w:tabs>
-        <w:tab w:val="right" w:pos="9360"/>
-      </w:tabs>
-      <w:spacing w:before="240" w:after="60"/>
-      <w:ind w:right="720"/>
-    </w:pPr>
-  </w:style>
-  <w:style w:type="paragraph" w:styleId="Sumrio2">
-    <w:name w:val="toc 2"/>
-    <w:basedOn w:val="Normal"/>
-    <w:next w:val="Normal"/>
-    <w:semiHidden/>
-    <w:pPr>
-      <w:tabs>
-        <w:tab w:val="right" w:pos="9360"/>
-      </w:tabs>
-      <w:ind w:left="432" w:right="720"/>
-    </w:pPr>
-  </w:style>
-  <w:style w:type="paragraph" w:styleId="Sumrio3">
-    <w:name w:val="toc 3"/>
-    <w:basedOn w:val="Normal"/>
-    <w:next w:val="Normal"/>
-    <w:semiHidden/>
-    <w:pPr>
-      <w:tabs>
-        <w:tab w:val="left" w:pos="1440"/>
-        <w:tab w:val="right" w:pos="9360"/>
-      </w:tabs>
-      <w:ind w:left="864"/>
-    </w:pPr>
-  </w:style>
-  <w:style w:type="paragraph" w:styleId="Cabealho">
-    <w:name w:val="header"/>
-    <w:basedOn w:val="Normal"/>
-    <w:semiHidden/>
-    <w:pPr>
-      <w:tabs>
-        <w:tab w:val="center" w:pos="4320"/>
-        <w:tab w:val="right" w:pos="8640"/>
-      </w:tabs>
-    </w:pPr>
-  </w:style>
-  <w:style w:type="paragraph" w:styleId="Rodap">
-    <w:name w:val="footer"/>
-    <w:basedOn w:val="Normal"/>
-    <w:semiHidden/>
-    <w:pPr>
-      <w:tabs>
-        <w:tab w:val="center" w:pos="4320"/>
-        <w:tab w:val="right" w:pos="8640"/>
-      </w:tabs>
-    </w:pPr>
-  </w:style>
-  <w:style w:type="character" w:styleId="Nmerodepgina">
-    <w:name w:val="page number"/>
-    <w:basedOn w:val="Fontepargpadro"/>
-    <w:semiHidden/>
-  </w:style>
-  <w:style w:type="paragraph" w:customStyle="1" w:styleId="Bullet1">
-    <w:name w:val="Bullet1"/>
-    <w:basedOn w:val="Normal"/>
-    <w:pPr>
-      <w:ind w:left="720" w:hanging="432"/>
-    </w:pPr>
-  </w:style>
-  <w:style w:type="paragraph" w:customStyle="1" w:styleId="Bullet2">
-    <w:name w:val="Bullet2"/>
-    <w:basedOn w:val="Normal"/>
-    <w:pPr>
-      <w:ind w:left="1440" w:hanging="360"/>
-    </w:pPr>
-    <w:rPr>
-      <w:color w:val="000080"/>
-    </w:rPr>
-  </w:style>
-  <w:style w:type="paragraph" w:customStyle="1" w:styleId="Tabletext">
-    <w:name w:val="Tabletext"/>
-    <w:basedOn w:val="Normal"/>
-    <w:pPr>
-      <w:keepLines/>
-      <w:spacing w:after="120"/>
-    </w:pPr>
-  </w:style>
-  <w:style w:type="paragraph" w:styleId="Corpodetexto">
-    <w:name w:val="Body Text"/>
-    <w:basedOn w:val="Normal"/>
-    <w:link w:val="CorpodetextoChar"/>
-    <w:semiHidden/>
-    <w:pPr>
-      <w:keepLines/>
-      <w:spacing w:after="120"/>
-      <w:ind w:left="720"/>
-    </w:pPr>
-  </w:style>
-  <w:style w:type="paragraph" w:styleId="MapadoDocumento">
-    <w:name w:val="Document Map"/>
-    <w:basedOn w:val="Normal"/>
-    <w:semiHidden/>
-    <w:pPr>
-      <w:shd w:val="clear" w:color="auto" w:fill="000080"/>
-    </w:pPr>
-    <w:rPr>
-      <w:rFonts w:ascii="Tahoma" w:hAnsi="Tahoma"/>
-    </w:rPr>
-  </w:style>
-  <w:style w:type="character" w:styleId="Refdenotaderodap">
-    <w:name w:val="footnote reference"/>
-    <w:semiHidden/>
-    <w:rPr>
-      <w:sz w:val="20"/>
-      <w:vertAlign w:val="superscript"/>
-    </w:rPr>
-  </w:style>
-  <w:style w:type="paragraph" w:styleId="Textodenotaderodap">
-    <w:name w:val="footnote text"/>
-    <w:basedOn w:val="Normal"/>
-    <w:semiHidden/>
-    <w:pPr>
-      <w:keepNext/>
-      <w:keepLines/>
-      <w:pBdr>
-        <w:bottom w:val="single" w:sz="6" w:space="0" w:color="000000"/>
-      </w:pBdr>
-      <w:spacing w:before="40" w:after="40"/>
-      <w:ind w:left="360" w:hanging="360"/>
-    </w:pPr>
-    <w:rPr>
-      <w:rFonts w:ascii="Helvetica" w:hAnsi="Helvetica"/>
-      <w:sz w:val="16"/>
-    </w:rPr>
-  </w:style>
-  <w:style w:type="paragraph" w:customStyle="1" w:styleId="MainTitle">
-    <w:name w:val="Main Title"/>
-    <w:basedOn w:val="Normal"/>
-    <w:pPr>
-      <w:spacing w:before="480" w:after="60" w:line="240" w:lineRule="auto"/>
-      <w:jc w:val="center"/>
-    </w:pPr>
-    <w:rPr>
-      <w:rFonts w:ascii="Arial" w:hAnsi="Arial"/>
-      <w:b/>
-      <w:kern w:val="28"/>
-      <w:sz w:val="32"/>
-    </w:rPr>
-  </w:style>
-  <w:style w:type="paragraph" w:customStyle="1" w:styleId="Paragraph1">
-    <w:name w:val="Paragraph1"/>
-    <w:basedOn w:val="Normal"/>
-    <w:pPr>
-      <w:spacing w:before="80" w:line="240" w:lineRule="auto"/>
-      <w:jc w:val="both"/>
-    </w:pPr>
-  </w:style>
-  <w:style w:type="paragraph" w:customStyle="1" w:styleId="Paragraph3">
-    <w:name w:val="Paragraph3"/>
-    <w:basedOn w:val="Normal"/>
-    <w:pPr>
-      <w:spacing w:before="80" w:line="240" w:lineRule="auto"/>
-      <w:ind w:left="1530"/>
-      <w:jc w:val="both"/>
-    </w:pPr>
-  </w:style>
-  <w:style w:type="paragraph" w:customStyle="1" w:styleId="Paragraph4">
-    <w:name w:val="Paragraph4"/>
-    <w:basedOn w:val="Normal"/>
-    <w:pPr>
-      <w:spacing w:before="80" w:line="240" w:lineRule="auto"/>
-      <w:ind w:left="2250"/>
-      <w:jc w:val="both"/>
-    </w:pPr>
-  </w:style>
-  <w:style w:type="paragraph" w:styleId="Sumrio4">
-    <w:name w:val="toc 4"/>
-    <w:basedOn w:val="Normal"/>
-    <w:next w:val="Normal"/>
-    <w:autoRedefine/>
-    <w:semiHidden/>
-    <w:pPr>
-      <w:ind w:left="600"/>
-    </w:pPr>
-  </w:style>
-  <w:style w:type="paragraph" w:styleId="Sumrio5">
-    <w:name w:val="toc 5"/>
-    <w:basedOn w:val="Normal"/>
-    <w:next w:val="Normal"/>
-    <w:autoRedefine/>
-    <w:semiHidden/>
-    <w:pPr>
-      <w:ind w:left="800"/>
-    </w:pPr>
-  </w:style>
-  <w:style w:type="paragraph" w:styleId="Sumrio6">
-    <w:name w:val="toc 6"/>
-    <w:basedOn w:val="Normal"/>
-    <w:next w:val="Normal"/>
-    <w:autoRedefine/>
-    <w:semiHidden/>
-    <w:pPr>
-      <w:ind w:left="1000"/>
-    </w:pPr>
-  </w:style>
-  <w:style w:type="paragraph" w:styleId="Sumrio7">
-    <w:name w:val="toc 7"/>
-    <w:basedOn w:val="Normal"/>
-    <w:next w:val="Normal"/>
-    <w:autoRedefine/>
-    <w:semiHidden/>
-    <w:pPr>
-      <w:ind w:left="1200"/>
-    </w:pPr>
-  </w:style>
-  <w:style w:type="paragraph" w:styleId="Sumrio8">
-    <w:name w:val="toc 8"/>
-    <w:basedOn w:val="Normal"/>
-    <w:next w:val="Normal"/>
-    <w:autoRedefine/>
-    <w:semiHidden/>
-    <w:pPr>
-      <w:ind w:left="1400"/>
-    </w:pPr>
-  </w:style>
-  <w:style w:type="paragraph" w:styleId="Sumrio9">
-    <w:name w:val="toc 9"/>
-    <w:basedOn w:val="Normal"/>
-    <w:next w:val="Normal"/>
-    <w:autoRedefine/>
-    <w:semiHidden/>
-    <w:pPr>
-      <w:ind w:left="1600"/>
-    </w:pPr>
-  </w:style>
-  <w:style w:type="paragraph" w:styleId="Corpodetexto2">
-    <w:name w:val="Body Text 2"/>
-    <w:basedOn w:val="Normal"/>
-    <w:semiHidden/>
-    <w:rPr>
-      <w:i/>
-      <w:color w:val="0000FF"/>
-    </w:rPr>
-  </w:style>
-  <w:style w:type="paragraph" w:styleId="Recuodecorpodetexto">
-    <w:name w:val="Body Text Indent"/>
-    <w:basedOn w:val="Normal"/>
-    <w:semiHidden/>
-    <w:pPr>
-      <w:ind w:left="720"/>
-    </w:pPr>
-    <w:rPr>
-      <w:i/>
-      <w:color w:val="0000FF"/>
-      <w:u w:val="single"/>
-    </w:rPr>
-  </w:style>
-  <w:style w:type="paragraph" w:customStyle="1" w:styleId="Body">
-    <w:name w:val="Body"/>
-    <w:basedOn w:val="Normal"/>
-    <w:pPr>
-      <w:widowControl/>
-      <w:spacing w:before="120" w:line="240" w:lineRule="auto"/>
-      <w:jc w:val="both"/>
-    </w:pPr>
-    <w:rPr>
-      <w:rFonts w:ascii="Book Antiqua" w:hAnsi="Book Antiqua"/>
-    </w:rPr>
-  </w:style>
-  <w:style w:type="paragraph" w:customStyle="1" w:styleId="Bullet">
-    <w:name w:val="Bullet"/>
-    <w:basedOn w:val="Normal"/>
-    <w:pPr>
-      <w:widowControl/>
-      <w:tabs>
-        <w:tab w:val="num" w:pos="360"/>
-        <w:tab w:val="left" w:pos="720"/>
-      </w:tabs>
-      <w:spacing w:before="120" w:line="240" w:lineRule="auto"/>
-      <w:ind w:left="720" w:right="360"/>
-      <w:jc w:val="both"/>
-    </w:pPr>
-    <w:rPr>
-      <w:rFonts w:ascii="Book Antiqua" w:hAnsi="Book Antiqua"/>
-    </w:rPr>
-  </w:style>
-  <w:style w:type="paragraph" w:customStyle="1" w:styleId="InfoBlue">
-    <w:name w:val="InfoBlue"/>
-    <w:basedOn w:val="Normal"/>
-    <w:next w:val="Corpodetexto"/>
-    <w:pPr>
-      <w:spacing w:after="120"/>
-    </w:pPr>
-    <w:rPr>
-      <w:rFonts w:ascii="Times" w:hAnsi="Times"/>
-      <w:vanish/>
-      <w:color w:val="0000FF"/>
-    </w:rPr>
-  </w:style>
-  <w:style w:type="character" w:styleId="Hyperlink">
-    <w:name w:val="Hyperlink"/>
-    <w:semiHidden/>
-    <w:rPr>
-      <w:color w:val="0000FF"/>
-      <w:u w:val="single"/>
-    </w:rPr>
-  </w:style>
-  <w:style w:type="paragraph" w:customStyle="1" w:styleId="infoblue0">
-    <w:name w:val="infoblue"/>
-    <w:basedOn w:val="Normal"/>
-    <w:pPr>
-      <w:widowControl/>
-      <w:spacing w:after="120"/>
-      <w:ind w:left="720"/>
-    </w:pPr>
-    <w:rPr>
-      <w:i/>
-      <w:iCs/>
-      <w:color w:val="0000FF"/>
-    </w:rPr>
-  </w:style>
-  <w:style w:type="paragraph" w:customStyle="1" w:styleId="Textodebalo1">
-    <w:name w:val="Texto de balão1"/>
-    <w:basedOn w:val="Normal"/>
-    <w:semiHidden/>
-    <w:rPr>
-      <w:rFonts w:ascii="Tahoma" w:hAnsi="Tahoma" w:cs="Tahoma"/>
-      <w:sz w:val="16"/>
-      <w:szCs w:val="16"/>
-    </w:rPr>
-  </w:style>
-  <w:style w:type="character" w:styleId="Refdecomentrio">
-    <w:name w:val="annotation reference"/>
-    <w:semiHidden/>
-    <w:rPr>
-      <w:sz w:val="16"/>
-      <w:szCs w:val="16"/>
-    </w:rPr>
-  </w:style>
-  <w:style w:type="paragraph" w:styleId="Textodecomentrio">
-    <w:name w:val="annotation text"/>
-    <w:basedOn w:val="Normal"/>
-    <w:semiHidden/>
-  </w:style>
-  <w:style w:type="paragraph" w:customStyle="1" w:styleId="CommentSubject">
-    <w:name w:val="Comment Subject"/>
-    <w:basedOn w:val="Textodecomentrio"/>
-    <w:next w:val="Textodecomentrio"/>
-    <w:semiHidden/>
-    <w:rPr>
-      <w:b/>
-      <w:bCs/>
-    </w:rPr>
-  </w:style>
-  <w:style w:type="paragraph" w:customStyle="1" w:styleId="InfoBluelistitem">
-    <w:name w:val="InfoBlue list item"/>
-    <w:basedOn w:val="InfoBlue"/>
-    <w:pPr>
-      <w:ind w:left="720"/>
-    </w:pPr>
-    <w:rPr>
-      <w:vanish w:val="0"/>
-    </w:rPr>
-  </w:style>
-  <w:style w:type="paragraph" w:styleId="Textodebalo">
-    <w:name w:val="Balloon Text"/>
-    <w:basedOn w:val="Normal"/>
-    <w:link w:val="TextodebaloChar"/>
-    <w:uiPriority w:val="99"/>
-    <w:semiHidden/>
-    <w:unhideWhenUsed/>
-    <w:rsid w:val="005E24A3"/>
-    <w:pPr>
-      <w:spacing w:line="240" w:lineRule="auto"/>
-    </w:pPr>
-    <w:rPr>
-      <w:rFonts w:ascii="Tahoma" w:hAnsi="Tahoma" w:cs="Tahoma"/>
-      <w:sz w:val="16"/>
-      <w:szCs w:val="16"/>
-    </w:rPr>
-  </w:style>
-  <w:style w:type="character" w:customStyle="1" w:styleId="TextodebaloChar">
-    <w:name w:val="Texto de balão Char"/>
-    <w:link w:val="Textodebalo"/>
-    <w:uiPriority w:val="99"/>
-    <w:semiHidden/>
-    <w:rsid w:val="005E24A3"/>
-    <w:rPr>
-      <w:rFonts w:ascii="Tahoma" w:hAnsi="Tahoma" w:cs="Tahoma"/>
-      <w:sz w:val="16"/>
-      <w:szCs w:val="16"/>
-      <w:lang w:val="en-US" w:eastAsia="en-US"/>
-    </w:rPr>
-  </w:style>
-  <w:style w:type="paragraph" w:styleId="PargrafodaLista">
-    <w:name w:val="List Paragraph"/>
-    <w:basedOn w:val="Normal"/>
-    <w:uiPriority w:val="34"/>
-    <w:qFormat/>
-    <w:rsid w:val="00A10A78"/>
-    <w:pPr>
-      <w:ind w:left="720"/>
-      <w:contextualSpacing/>
-    </w:pPr>
-  </w:style>
-  <w:style w:type="character" w:customStyle="1" w:styleId="CorpodetextoChar">
-    <w:name w:val="Corpo de texto Char"/>
-    <w:basedOn w:val="Fontepargpadro"/>
-    <w:link w:val="Corpodetexto"/>
-    <w:semiHidden/>
-    <w:rsid w:val="00236EE5"/>
-    <w:rPr>
-      <w:lang w:val="en-US" w:eastAsia="en-US"/>
-    </w:rPr>
-  </w:style>
-</w:styles>
-</file>
-
-<file path=word/stylesWithEffects.xml><?xml version="1.0" encoding="utf-8"?>
-<w:styles xmlns:wpc="http://schemas.microsoft.com/office/word/2010/wordprocessingCanvas" xmlns:mc="http://schemas.openxmlformats.org/markup-compatibility/2006" xmlns:o="urn:schemas-microsoft-com:office:office" xmlns:r="http://schemas.openxmlformats.org/officeDocument/2006/relationships" xmlns:m="http://schemas.openxmlformats.org/officeDocument/2006/math" xmlns:v="urn:schemas-microsoft-com:vml" xmlns:wp14="http://schemas.microsoft.com/office/word/2010/wordprocessingDrawing" xmlns:wp="http://schemas.openxmlformats.org/drawingml/2006/wordprocessingDrawing" xmlns:w10="urn:schemas-microsoft-com:office:word" xmlns:w="http://schemas.openxmlformats.org/wordprocessingml/2006/main" xmlns:w14="http://schemas.microsoft.com/office/word/2010/wordml" xmlns:wpg="http://schemas.microsoft.com/office/word/2010/wordprocessingGroup" xmlns:wpi="http://schemas.microsoft.com/office/word/2010/wordprocessingInk" xmlns:wne="http://schemas.microsoft.com/office/word/2006/wordml" xmlns:wps="http://schemas.microsoft.com/office/word/2010/wordprocessingShape" mc:Ignorable="w14 wp14">
-  <w:docDefaults>
-    <w:rPrDefault>
-      <w:rPr>
-        <w:rFonts w:ascii="Times New Roman" w:eastAsia="Times New Roman" w:hAnsi="Times New Roman" w:cs="Times New Roman"/>
-        <w:lang w:val="pt-BR" w:eastAsia="pt-BR" w:bidi="ar-SA"/>
-      </w:rPr>
-    </w:rPrDefault>
-    <w:pPrDefault/>
-  </w:docDefaults>
-  <w:latentStyles w:defLockedState="0" w:defUIPriority="99" w:defSemiHidden="1" w:defUnhideWhenUsed="1" w:defQFormat="0" w:count="267">
-    <w:lsdException w:name="Normal" w:semiHidden="0" w:uiPriority="0" w:unhideWhenUsed="0" w:qFormat="1"/>
-    <w:lsdException w:name="heading 1" w:semiHidden="0" w:uiPriority="9" w:unhideWhenUsed="0" w:qFormat="1"/>
-    <w:lsdException w:name="heading 2" w:semiHidden="0" w:uiPriority="0" w:unhideWhenUsed="0" w:qFormat="1"/>
-    <w:lsdException w:name="heading 3" w:semiHidden="0" w:uiPriority="9" w:unhideWhenUsed="0" w:qFormat="1"/>
-    <w:lsdException w:name="heading 4" w:semiHidden="0" w:uiPriority="9" w:unhideWhenUsed="0" w:qFormat="1"/>
-    <w:lsdException w:name="heading 5" w:semiHidden="0" w:uiPriority="9" w:unhideWhenUsed="0" w:qFormat="1"/>
-    <w:lsdException w:name="heading 6" w:semiHidden="0" w:uiPriority="9" w:unhideWhenUsed="0" w:qFormat="1"/>
-    <w:lsdException w:name="heading 7" w:semiHidden="0" w:uiPriority="9" w:unhideWhenUsed="0" w:qFormat="1"/>
-    <w:lsdException w:name="heading 8" w:semiHidden="0" w:uiPriority="9" w:unhideWhenUsed="0" w:qFormat="1"/>
-    <w:lsdException w:name="heading 9" w:semiHidden="0" w:uiPriority="9" w:unhideWhenUsed="0" w:qFormat="1"/>
-    <w:lsdException w:name="toc 1" w:uiPriority="39"/>
-    <w:lsdException w:name="toc 2" w:uiPriority="39"/>
-    <w:lsdException w:name="toc 3" w:uiPriority="39"/>
-    <w:lsdException w:name="toc 4" w:uiPriority="39"/>
-    <w:lsdException w:name="toc 5" w:uiPriority="39"/>
-    <w:lsdException w:name="toc 6" w:uiPriority="39"/>
-    <w:lsdException w:name="toc 7" w:uiPriority="39"/>
-    <w:lsdException w:name="toc 8" w:uiPriority="39"/>
-    <w:lsdException w:name="toc 9" w:uiPriority="39"/>
-    <w:lsdException w:name="caption" w:uiPriority="35" w:qFormat="1"/>
-    <w:lsdException w:name="Title" w:semiHidden="0" w:uiPriority="10" w:unhideWhenUsed="0" w:qFormat="1"/>
-    <w:lsdException w:name="Default Paragraph Font" w:uiPriority="1"/>
-    <w:lsdException w:name="Body Text" w:uiPriority="0"/>
-    <w:lsdException w:name="Subtitle" w:semiHidden="0" w:uiPriority="11" w:unhideWhenUsed="0" w:qFormat="1"/>
-    <w:lsdException w:name="Strong" w:semiHidden="0" w:uiPriority="22" w:unhideWhenUsed="0" w:qFormat="1"/>
-    <w:lsdException w:name="Emphasis" w:semiHidden="0" w:uiPriority="20" w:unhideWhenUsed="0" w:qFormat="1"/>
-    <w:lsdException w:name="Table Grid" w:semiHidden="0" w:uiPriority="59" w:unhideWhenUsed="0"/>
-    <w:lsdException w:name="Placeholder Text" w:unhideWhenUsed="0"/>
-    <w:lsdException w:name="No Spacing" w:semiHidden="0" w:uiPriority="1" w:unhideWhenUsed="0" w:qFormat="1"/>
-    <w:lsdException w:name="Light Shading" w:semiHidden="0" w:uiPriority="60" w:unhideWhenUsed="0"/>
-    <w:lsdException w:name="Light List" w:semiHidden="0" w:uiPriority="61" w:unhideWhenUsed="0"/>
-    <w:lsdException w:name="Light Grid" w:semiHidden="0" w:uiPriority="62" w:unhideWhenUsed="0"/>
-    <w:lsdException w:name="Medium Shading 1" w:semiHidden="0" w:uiPriority="63" w:unhideWhenUsed="0"/>
-    <w:lsdException w:name="Medium Shading 2" w:semiHidden="0" w:uiPriority="64" w:unhideWhenUsed="0"/>
-    <w:lsdException w:name="Medium List 1" w:semiHidden="0" w:uiPriority="65" w:unhideWhenUsed="0"/>
-    <w:lsdException w:name="Medium List 2" w:semiHidden="0" w:uiPriority="66" w:unhideWhenUsed="0"/>
-    <w:lsdException w:name="Medium Grid 1" w:semiHidden="0" w:uiPriority="67" w:unhideWhenUsed="0"/>
-    <w:lsdException w:name="Medium Grid 2" w:semiHidden="0" w:uiPriority="68" w:unhideWhenUsed="0"/>
-    <w:lsdException w:name="Medium Grid 3" w:semiHidden="0" w:uiPriority="69" w:unhideWhenUsed="0"/>
-    <w:lsdException w:name="Dark List" w:semiHidden="0" w:uiPriority="70" w:unhideWhenUsed="0"/>
-    <w:lsdException w:name="Colorful Shading" w:semiHidden="0" w:uiPriority="71" w:unhideWhenUsed="0"/>
-    <w:lsdException w:name="Colorful List" w:semiHidden="0" w:uiPriority="72" w:unhideWhenUsed="0"/>
-    <w:lsdException w:name="Colorful Grid" w:semiHidden="0" w:uiPriority="73" w:unhideWhenUsed="0"/>
-    <w:lsdException w:name="Light Shading Accent 1" w:semiHidden="0" w:uiPriority="60" w:unhideWhenUsed="0"/>
-    <w:lsdException w:name="Light List Accent 1" w:semiHidden="0" w:uiPriority="61" w:unhideWhenUsed="0"/>
-    <w:lsdException w:name="Light Grid Accent 1" w:semiHidden="0" w:uiPriority="62" w:unhideWhenUsed="0"/>
-    <w:lsdException w:name="Medium Shading 1 Accent 1" w:semiHidden="0" w:uiPriority="63" w:unhideWhenUsed="0"/>
-    <w:lsdException w:name="Medium Shading 2 Accent 1" w:semiHidden="0" w:uiPriority="64" w:unhideWhenUsed="0"/>
-    <w:lsdException w:name="Medium List 1 Accent 1" w:semiHidden="0" w:uiPriority="65" w:unhideWhenUsed="0"/>
-    <w:lsdException w:name="Revision" w:unhideWhenUsed="0"/>
-    <w:lsdException w:name="List Paragraph" w:semiHidden="0" w:uiPriority="34" w:unhideWhenUsed="0" w:qFormat="1"/>
-    <w:lsdException w:name="Quote" w:semiHidden="0" w:uiPriority="29" w:unhideWhenUsed="0" w:qFormat="1"/>
-    <w:lsdException w:name="Intense Quote" w:semiHidden="0" w:uiPriority="30" w:unhideWhenUsed="0" w:qFormat="1"/>
-    <w:lsdException w:name="Medium List 2 Accent 1" w:semiHidden="0" w:uiPriority="66" w:unhideWhenUsed="0"/>
-    <w:lsdException w:name="Medium Grid 1 Accent 1" w:semiHidden="0" w:uiPriority="67" w:unhideWhenUsed="0"/>
-    <w:lsdException w:name="Medium Grid 2 Accent 1" w:semiHidden="0" w:uiPriority="68" w:unhideWhenUsed="0"/>
-    <w:lsdException w:name="Medium Grid 3 Accent 1" w:semiHidden="0" w:uiPriority="69" w:unhideWhenUsed="0"/>
-    <w:lsdException w:name="Dark List Accent 1" w:semiHidden="0" w:uiPriority="70" w:unhideWhenUsed="0"/>
-    <w:lsdException w:name="Colorful Shading Accent 1" w:semiHidden="0" w:uiPriority="71" w:unhideWhenUsed="0"/>
-    <w:lsdException w:name="Colorful List Accent 1" w:semiHidden="0" w:uiPriority="72" w:unhideWhenUsed="0"/>
-    <w:lsdException w:name="Colorful Grid Accent 1" w:semiHidden="0" w:uiPriority="73" w:unhideWhenUsed="0"/>
-    <w:lsdException w:name="Light Shading Accent 2" w:semiHidden="0" w:uiPriority="60" w:unhideWhenUsed="0"/>
-    <w:lsdException w:name="Light List Accent 2" w:semiHidden="0" w:uiPriority="61" w:unhideWhenUsed="0"/>
-    <w:lsdException w:name="Light Grid Accent 2" w:semiHidden="0" w:uiPriority="62" w:unhideWhenUsed="0"/>
-    <w:lsdException w:name="Medium Shading 1 Accent 2" w:semiHidden="0" w:uiPriority="63" w:unhideWhenUsed="0"/>
-    <w:lsdException w:name="Medium Shading 2 Accent 2" w:semiHidden="0" w:uiPriority="64" w:unhideWhenUsed="0"/>
-    <w:lsdException w:name="Medium List 1 Accent 2" w:semiHidden="0" w:uiPriority="65" w:unhideWhenUsed="0"/>
-    <w:lsdException w:name="Medium List 2 Accent 2" w:semiHidden="0" w:uiPriority="66" w:unhideWhenUsed="0"/>
-    <w:lsdException w:name="Medium Grid 1 Accent 2" w:semiHidden="0" w:uiPriority="67" w:unhideWhenUsed="0"/>
-    <w:lsdException w:name="Medium Grid 2 Accent 2" w:semiHidden="0" w:uiPriority="68" w:unhideWhenUsed="0"/>
-    <w:lsdException w:name="Medium Grid 3 Accent 2" w:semiHidden="0" w:uiPriority="69" w:unhideWhenUsed="0"/>
-    <w:lsdException w:name="Dark List Accent 2" w:semiHidden="0" w:uiPriority="70" w:unhideWhenUsed="0"/>
-    <w:lsdException w:name="Colorful Shading Accent 2" w:semiHidden="0" w:uiPriority="71" w:unhideWhenUsed="0"/>
-    <w:lsdException w:name="Colorful List Accent 2" w:semiHidden="0" w:uiPriority="72" w:unhideWhenUsed="0"/>
-    <w:lsdException w:name="Colorful Grid Accent 2" w:semiHidden="0" w:uiPriority="73" w:unhideWhenUsed="0"/>
-    <w:lsdException w:name="Light Shading Accent 3" w:semiHidden="0" w:uiPriority="60" w:unhideWhenUsed="0"/>
-    <w:lsdException w:name="Light List Accent 3" w:semiHidden="0" w:uiPriority="61" w:unhideWhenUsed="0"/>
-    <w:lsdException w:name="Light Grid Accent 3" w:semiHidden="0" w:uiPriority="62" w:unhideWhenUsed="0"/>
-    <w:lsdException w:name="Medium Shading 1 Accent 3" w:semiHidden="0" w:uiPriority="63" w:unhideWhenUsed="0"/>
-    <w:lsdException w:name="Medium Shading 2 Accent 3" w:semiHidden="0" w:uiPriority="64" w:unhideWhenUsed="0"/>
-    <w:lsdException w:name="Medium List 1 Accent 3" w:semiHidden="0" w:uiPriority="65" w:unhideWhenUsed="0"/>
-    <w:lsdException w:name="Medium List 2 Accent 3" w:semiHidden="0" w:uiPriority="66" w:unhideWhenUsed="0"/>
-    <w:lsdException w:name="Medium Grid 1 Accent 3" w:semiHidden="0" w:uiPriority="67" w:unhideWhenUsed="0"/>
-    <w:lsdException w:name="Medium Grid 2 Accent 3" w:semiHidden="0" w:uiPriority="68" w:unhideWhenUsed="0"/>
-    <w:lsdException w:name="Medium Grid 3 Accent 3" w:semiHidden="0" w:uiPriority="69" w:unhideWhenUsed="0"/>
-    <w:lsdException w:name="Dark List Accent 3" w:semiHidden="0" w:uiPriority="70" w:unhideWhenUsed="0"/>
-    <w:lsdException w:name="Colorful Shading Accent 3" w:semiHidden="0" w:uiPriority="71" w:unhideWhenUsed="0"/>
-    <w:lsdException w:name="Colorful List Accent 3" w:semiHidden="0" w:uiPriority="72" w:unhideWhenUsed="0"/>
-    <w:lsdException w:name="Colorful Grid Accent 3" w:semiHidden="0" w:uiPriority="73" w:unhideWhenUsed="0"/>
-    <w:lsdException w:name="Light Shading Accent 4" w:semiHidden="0" w:uiPriority="60" w:unhideWhenUsed="0"/>
-    <w:lsdException w:name="Light List Accent 4" w:semiHidden="0" w:uiPriority="61" w:unhideWhenUsed="0"/>
-    <w:lsdException w:name="Light Grid Accent 4" w:semiHidden="0" w:uiPriority="62" w:unhideWhenUsed="0"/>
-    <w:lsdException w:name="Medium Shading 1 Accent 4" w:semiHidden="0" w:uiPriority="63" w:unhideWhenUsed="0"/>
-    <w:lsdException w:name="Medium Shading 2 Accent 4" w:semiHidden="0" w:uiPriority="64" w:unhideWhenUsed="0"/>
-    <w:lsdException w:name="Medium List 1 Accent 4" w:semiHidden="0" w:uiPriority="65" w:unhideWhenUsed="0"/>
-    <w:lsdException w:name="Medium List 2 Accent 4" w:semiHidden="0" w:uiPriority="66" w:unhideWhenUsed="0"/>
-    <w:lsdException w:name="Medium Grid 1 Accent 4" w:semiHidden="0" w:uiPriority="67" w:unhideWhenUsed="0"/>
-    <w:lsdException w:name="Medium Grid 2 Accent 4" w:semiHidden="0" w:uiPriority="68" w:unhideWhenUsed="0"/>
-    <w:lsdException w:name="Medium Grid 3 Accent 4" w:semiHidden="0" w:uiPriority="69" w:unhideWhenUsed="0"/>
-    <w:lsdException w:name="Dark List Accent 4" w:semiHidden="0" w:uiPriority="70" w:unhideWhenUsed="0"/>
-    <w:lsdException w:name="Colorful Shading Accent 4" w:semiHidden="0" w:uiPriority="71" w:unhideWhenUsed="0"/>
-    <w:lsdException w:name="Colorful List Accent 4" w:semiHidden="0" w:uiPriority="72" w:unhideWhenUsed="0"/>
-    <w:lsdException w:name="Colorful Grid Accent 4" w:semiHidden="0" w:uiPriority="73" w:unhideWhenUsed="0"/>
-    <w:lsdException w:name="Light Shading Accent 5" w:semiHidden="0" w:uiPriority="60" w:unhideWhenUsed="0"/>
-    <w:lsdException w:name="Light List Accent 5" w:semiHidden="0" w:uiPriority="61" w:unhideWhenUsed="0"/>
-    <w:lsdException w:name="Light Grid Accent 5" w:semiHidden="0" w:uiPriority="62" w:unhideWhenUsed="0"/>
-    <w:lsdException w:name="Medium Shading 1 Accent 5" w:semiHidden="0" w:uiPriority="63" w:unhideWhenUsed="0"/>
-    <w:lsdException w:name="Medium Shading 2 Accent 5" w:semiHidden="0" w:uiPriority="64" w:unhideWhenUsed="0"/>
-    <w:lsdException w:name="Medium List 1 Accent 5" w:semiHidden="0" w:uiPriority="65" w:unhideWhenUsed="0"/>
-    <w:lsdException w:name="Medium List 2 Accent 5" w:semiHidden="0" w:uiPriority="66" w:unhideWhenUsed="0"/>
-    <w:lsdException w:name="Medium Grid 1 Accent 5" w:semiHidden="0" w:uiPriority="67" w:unhideWhenUsed="0"/>
-    <w:lsdException w:name="Medium Grid 2 Accent 5" w:semiHidden="0" w:uiPriority="68" w:unhideWhenUsed="0"/>
-    <w:lsdException w:name="Medium Grid 3 Accent 5" w:semiHidden="0" w:uiPriority="69" w:unhideWhenUsed="0"/>
-    <w:lsdException w:name="Dark List Accent 5" w:semiHidden="0" w:uiPriority="70" w:unhideWhenUsed="0"/>
-    <w:lsdException w:name="Colorful Shading Accent 5" w:semiHidden="0" w:uiPriority="71" w:unhideWhenUsed="0"/>
-    <w:lsdException w:name="Colorful List Accent 5" w:semiHidden="0" w:uiPriority="72" w:unhideWhenUsed="0"/>
-    <w:lsdException w:name="Colorful Grid Accent 5" w:semiHidden="0" w:uiPriority="73" w:unhideWhenUsed="0"/>
-    <w:lsdException w:name="Light Shading Accent 6" w:semiHidden="0" w:uiPriority="60" w:unhideWhenUsed="0"/>
-    <w:lsdException w:name="Light List Accent 6" w:semiHidden="0" w:uiPriority="61" w:unhideWhenUsed="0"/>
-    <w:lsdException w:name="Light Grid Accent 6" w:semiHidden="0" w:uiPriority="62" w:unhideWhenUsed="0"/>
-    <w:lsdException w:name="Medium Shading 1 Accent 6" w:semiHidden="0" w:uiPriority="63" w:unhideWhenUsed="0"/>
-    <w:lsdException w:name="Medium Shading 2 Accent 6" w:semiHidden="0" w:uiPriority="64" w:unhideWhenUsed="0"/>
-    <w:lsdException w:name="Medium List 1 Accent 6" w:semiHidden="0" w:uiPriority="65" w:unhideWhenUsed="0"/>
-    <w:lsdException w:name="Medium List 2 Accent 6" w:semiHidden="0" w:uiPriority="66" w:unhideWhenUsed="0"/>
-    <w:lsdException w:name="Medium Grid 1 Accent 6" w:semiHidden="0" w:uiPriority="67" w:unhideWhenUsed="0"/>
-    <w:lsdException w:name="Medium Grid 2 Accent 6" w:semiHidden="0" w:uiPriority="68" w:unhideWhenUsed="0"/>
-    <w:lsdException w:name="Medium Grid 3 Accent 6" w:semiHidden="0" w:uiPriority="69" w:unhideWhenUsed="0"/>
-    <w:lsdException w:name="Dark List Accent 6" w:semiHidden="0" w:uiPriority="70" w:unhideWhenUsed="0"/>
-    <w:lsdException w:name="Colorful Shading Accent 6" w:semiHidden="0" w:uiPriority="71" w:unhideWhenUsed="0"/>
-    <w:lsdException w:name="Colorful List Accent 6" w:semiHidden="0" w:uiPriority="72" w:unhideWhenUsed="0"/>
-    <w:lsdException w:name="Colorful Grid Accent 6" w:semiHidden="0" w:uiPriority="73" w:unhideWhenUsed="0"/>
-    <w:lsdException w:name="Subtle Emphasis" w:semiHidden="0" w:uiPriority="19" w:unhideWhenUsed="0" w:qFormat="1"/>
-    <w:lsdException w:name="Intense Emphasis" w:semiHidden="0" w:uiPriority="21" w:unhideWhenUsed="0" w:qFormat="1"/>
-    <w:lsdException w:name="Subtle Reference" w:semiHidden="0" w:uiPriority="31" w:unhideWhenUsed="0" w:qFormat="1"/>
-    <w:lsdException w:name="Intense Reference" w:semiHidden="0" w:uiPriority="32" w:unhideWhenUsed="0" w:qFormat="1"/>
-    <w:lsdException w:name="Book Title" w:semiHidden="0" w:uiPriority="33" w:unhideWhenUsed="0" w:qFormat="1"/>
-    <w:lsdException w:name="Bibliography" w:uiPriority="37"/>
-    <w:lsdException w:name="TOC Heading" w:uiPriority="39" w:qFormat="1"/>
+  <w:latentStyles w:defLockedState="0" w:defUIPriority="99" w:defSemiHidden="0" w:defUnhideWhenUsed="0" w:defQFormat="0" w:count="371">
+    <w:lsdException w:name="Normal" w:uiPriority="0" w:qFormat="1"/>
+    <w:lsdException w:name="heading 1" w:uiPriority="9" w:qFormat="1"/>
+    <w:lsdException w:name="heading 2" w:uiPriority="0" w:qFormat="1"/>
+    <w:lsdException w:name="heading 3" w:uiPriority="9" w:qFormat="1"/>
+    <w:lsdException w:name="heading 4" w:uiPriority="9" w:qFormat="1"/>
+    <w:lsdException w:name="heading 5" w:uiPriority="9" w:qFormat="1"/>
+    <w:lsdException w:name="heading 6" w:uiPriority="9" w:qFormat="1"/>
+    <w:lsdException w:name="heading 7" w:uiPriority="9" w:qFormat="1"/>
+    <w:lsdException w:name="heading 8" w:uiPriority="9" w:qFormat="1"/>
+    <w:lsdException w:name="heading 9" w:uiPriority="9" w:qFormat="1"/>
+    <w:lsdException w:name="index 1" w:semiHidden="1" w:unhideWhenUsed="1"/>
+    <w:lsdException w:name="index 2" w:semiHidden="1" w:unhideWhenUsed="1"/>
+    <w:lsdException w:name="index 3" w:semiHidden="1" w:unhideWhenUsed="1"/>
+    <w:lsdException w:name="index 4" w:semiHidden="1" w:unhideWhenUsed="1"/>
+    <w:lsdException w:name="index 5" w:semiHidden="1" w:unhideWhenUsed="1"/>
+    <w:lsdException w:name="index 6" w:semiHidden="1" w:unhideWhenUsed="1"/>
+    <w:lsdException w:name="index 7" w:semiHidden="1" w:unhideWhenUsed="1"/>
+    <w:lsdException w:name="index 8" w:semiHidden="1" w:unhideWhenUsed="1"/>
+    <w:lsdException w:name="index 9" w:semiHidden="1" w:unhideWhenUsed="1"/>
+    <w:lsdException w:name="toc 1" w:semiHidden="1" w:uiPriority="39" w:unhideWhenUsed="1"/>
+    <w:lsdException w:name="toc 2" w:semiHidden="1" w:uiPriority="39" w:unhideWhenUsed="1"/>
+    <w:lsdException w:name="toc 3" w:semiHidden="1" w:uiPriority="39" w:unhideWhenUsed="1"/>
+    <w:lsdException w:name="toc 4" w:semiHidden="1" w:uiPriority="39" w:unhideWhenUsed="1"/>
+    <w:lsdException w:name="toc 5" w:semiHidden="1" w:uiPriority="39" w:unhideWhenUsed="1"/>
+    <w:lsdException w:name="toc 6" w:semiHidden="1" w:uiPriority="39" w:unhideWhenUsed="1"/>
+    <w:lsdException w:name="toc 7" w:semiHidden="1" w:uiPriority="39" w:unhideWhenUsed="1"/>
+    <w:lsdException w:name="toc 8" w:semiHidden="1" w:uiPriority="39" w:unhideWhenUsed="1"/>
+    <w:lsdException w:name="toc 9" w:semiHidden="1" w:uiPriority="39" w:unhideWhenUsed="1"/>
+    <w:lsdException w:name="Normal Indent" w:semiHidden="1" w:unhideWhenUsed="1"/>
+    <w:lsdException w:name="footnote text" w:semiHidden="1" w:unhideWhenUsed="1"/>
+    <w:lsdException w:name="annotation text" w:semiHidden="1" w:unhideWhenUsed="1"/>
+    <w:lsdException w:name="header" w:semiHidden="1" w:unhideWhenUsed="1"/>
+    <w:lsdException w:name="footer" w:semiHidden="1" w:unhideWhenUsed="1"/>
+    <w:lsdException w:name="index heading" w:semiHidden="1" w:unhideWhenUsed="1"/>
+    <w:lsdException w:name="caption" w:semiHidden="1" w:uiPriority="35" w:unhideWhenUsed="1" w:qFormat="1"/>
+    <w:lsdException w:name="table of figures" w:semiHidden="1" w:unhideWhenUsed="1"/>
+    <w:lsdException w:name="envelope address" w:semiHidden="1" w:unhideWhenUsed="1"/>
+    <w:lsdException w:name="envelope return" w:semiHidden="1" w:unhideWhenUsed="1"/>
+    <w:lsdException w:name="footnote reference" w:semiHidden="1" w:unhideWhenUsed="1"/>
+    <w:lsdException w:name="annotation reference" w:semiHidden="1" w:unhideWhenUsed="1"/>
+    <w:lsdException w:name="line number" w:semiHidden="1" w:unhideWhenUsed="1"/>
+    <w:lsdException w:name="page number" w:semiHidden="1" w:unhideWhenUsed="1"/>
+    <w:lsdException w:name="endnote reference" w:semiHidden="1" w:unhideWhenUsed="1"/>
+    <w:lsdException w:name="endnote text" w:semiHidden="1" w:unhideWhenUsed="1"/>
+    <w:lsdException w:name="table of authorities" w:semiHidden="1" w:unhideWhenUsed="1"/>
+    <w:lsdException w:name="macro" w:semiHidden="1" w:unhideWhenUsed="1"/>
+    <w:lsdException w:name="toa heading" w:semiHidden="1" w:unhideWhenUsed="1"/>
+    <w:lsdException w:name="List" w:semiHidden="1" w:unhideWhenUsed="1"/>
+    <w:lsdException w:name="List Bullet" w:semiHidden="1" w:unhideWhenUsed="1"/>
+    <w:lsdException w:name="List Number" w:semiHidden="1" w:unhideWhenUsed="1"/>
+    <w:lsdException w:name="List 2" w:semiHidden="1" w:unhideWhenUsed="1"/>
+    <w:lsdException w:name="List 3" w:semiHidden="1" w:unhideWhenUsed="1"/>
+    <w:lsdException w:name="List 4" w:semiHidden="1" w:unhideWhenUsed="1"/>
+    <w:lsdException w:name="List 5" w:semiHidden="1" w:unhideWhenUsed="1"/>
+    <w:lsdException w:name="List Bullet 2" w:semiHidden="1" w:unhideWhenUsed="1"/>
+    <w:lsdException w:name="List Bullet 3" w:semiHidden="1" w:unhideWhenUsed="1"/>
+    <w:lsdException w:name="List Bullet 4" w:semiHidden="1" w:unhideWhenUsed="1"/>
+    <w:lsdException w:name="List Bullet 5" w:semiHidden="1" w:unhideWhenUsed="1"/>
+    <w:lsdException w:name="List Number 2" w:semiHidden="1" w:unhideWhenUsed="1"/>
+    <w:lsdException w:name="List Number 3" w:semiHidden="1" w:unhideWhenUsed="1"/>
+    <w:lsdException w:name="List Number 4" w:semiHidden="1" w:unhideWhenUsed="1"/>
+    <w:lsdException w:name="List Number 5" w:semiHidden="1" w:unhideWhenUsed="1"/>
+    <w:lsdException w:name="Title" w:uiPriority="10" w:qFormat="1"/>
+    <w:lsdException w:name="Closing" w:semiHidden="1" w:unhideWhenUsed="1"/>
+    <w:lsdException w:name="Signature" w:semiHidden="1" w:unhideWhenUsed="1"/>
+    <w:lsdException w:name="Default Paragraph Font" w:semiHidden="1" w:uiPriority="1" w:unhideWhenUsed="1"/>
+    <w:lsdException w:name="Body Text" w:semiHidden="1" w:uiPriority="0" w:unhideWhenUsed="1"/>
+    <w:lsdException w:name="Body Text Indent" w:semiHidden="1" w:unhideWhenUsed="1"/>
+    <w:lsdException w:name="List Continue" w:semiHidden="1" w:unhideWhenUsed="1"/>
+    <w:lsdException w:name="List Continue 2" w:semiHidden="1" w:unhideWhenUsed="1"/>
+    <w:lsdException w:name="List Continue 3" w:semiHidden="1" w:unhideWhenUsed="1"/>
+    <w:lsdException w:name="List Continue 4" w:semiHidden="1" w:unhideWhenUsed="1"/>
+    <w:lsdException w:name="List Continue 5" w:semiHidden="1" w:unhideWhenUsed="1"/>
+    <w:lsdException w:name="Message Header" w:semiHidden="1" w:unhideWhenUsed="1"/>
+    <w:lsdException w:name="Subtitle" w:uiPriority="11" w:qFormat="1"/>
+    <w:lsdException w:name="Salutation" w:semiHidden="1" w:unhideWhenUsed="1"/>
+    <w:lsdException w:name="Date" w:semiHidden="1" w:unhideWhenUsed="1"/>
+    <w:lsdException w:name="Body Text First Indent" w:semiHidden="1" w:unhideWhenUsed="1"/>
+    <w:lsdException w:name="Body Text First Indent 2" w:semiHidden="1" w:unhideWhenUsed="1"/>
+    <w:lsdException w:name="Note Heading" w:semiHidden="1" w:unhideWhenUsed="1"/>
+    <w:lsdException w:name="Body Text 2" w:semiHidden="1" w:unhideWhenUsed="1"/>
+    <w:lsdException w:name="Body Text 3" w:semiHidden="1" w:unhideWhenUsed="1"/>
+    <w:lsdException w:name="Body Text Indent 2" w:semiHidden="1" w:unhideWhenUsed="1"/>
+    <w:lsdException w:name="Body Text Indent 3" w:semiHidden="1" w:unhideWhenUsed="1"/>
+    <w:lsdException w:name="Block Text" w:semiHidden="1" w:unhideWhenUsed="1"/>
+    <w:lsdException w:name="Hyperlink" w:semiHidden="1" w:unhideWhenUsed="1"/>
+    <w:lsdException w:name="FollowedHyperlink" w:semiHidden="1" w:unhideWhenUsed="1"/>
+    <w:lsdException w:name="Strong" w:uiPriority="22" w:qFormat="1"/>
+    <w:lsdException w:name="Emphasis" w:uiPriority="20" w:qFormat="1"/>
+    <w:lsdException w:name="Document Map" w:semiHidden="1" w:unhideWhenUsed="1"/>
+    <w:lsdException w:name="Plain Text" w:semiHidden="1" w:unhideWhenUsed="1"/>
+    <w:lsdException w:name="E-mail Signature" w:semiHidden="1" w:unhideWhenUsed="1"/>
+    <w:lsdException w:name="HTML Top of Form" w:semiHidden="1" w:unhideWhenUsed="1"/>
+    <w:lsdException w:name="HTML Bottom of Form" w:semiHidden="1" w:unhideWhenUsed="1"/>
+    <w:lsdException w:name="Normal (Web)" w:semiHidden="1" w:unhideWhenUsed="1"/>
+    <w:lsdException w:name="HTML Acronym" w:semiHidden="1" w:unhideWhenUsed="1"/>
+    <w:lsdException w:name="HTML Address" w:semiHidden="1" w:unhideWhenUsed="1"/>
+    <w:lsdException w:name="HTML Cite" w:semiHidden="1" w:unhideWhenUsed="1"/>
+    <w:lsdException w:name="HTML Code" w:semiHidden="1" w:unhideWhenUsed="1"/>
+    <w:lsdException w:name="HTML Definition" w:semiHidden="1" w:unhideWhenUsed="1"/>
+    <w:lsdException w:name="HTML Keyboard" w:semiHidden="1" w:unhideWhenUsed="1"/>
+    <w:lsdException w:name="HTML Preformatted" w:semiHidden="1" w:unhideWhenUsed="1"/>
+    <w:lsdException w:name="HTML Sample" w:semiHidden="1" w:unhideWhenUsed="1"/>
+    <w:lsdException w:name="HTML Typewriter" w:semiHidden="1" w:unhideWhenUsed="1"/>
+    <w:lsdException w:name="HTML Variable" w:semiHidden="1" w:unhideWhenUsed="1"/>
+    <w:lsdException w:name="Normal Table" w:semiHidden="1" w:unhideWhenUsed="1"/>
+    <w:lsdException w:name="annotation subject" w:semiHidden="1" w:unhideWhenUsed="1"/>
+    <w:lsdException w:name="No List" w:semiHidden="1" w:unhideWhenUsed="1"/>
+    <w:lsdException w:name="Outline List 1" w:semiHidden="1" w:unhideWhenUsed="1"/>
+    <w:lsdException w:name="Outline List 2" w:semiHidden="1" w:unhideWhenUsed="1"/>
+    <w:lsdException w:name="Outline List 3" w:semiHidden="1" w:unhideWhenUsed="1"/>
+    <w:lsdException w:name="Table Simple 1" w:semiHidden="1" w:unhideWhenUsed="1"/>
+    <w:lsdException w:name="Table Simple 2" w:semiHidden="1" w:unhideWhenUsed="1"/>
+    <w:lsdException w:name="Table Simple 3" w:semiHidden="1" w:unhideWhenUsed="1"/>
+    <w:lsdException w:name="Table Classic 1" w:semiHidden="1" w:unhideWhenUsed="1"/>
+    <w:lsdException w:name="Table Classic 2" w:semiHidden="1" w:unhideWhenUsed="1"/>
+    <w:lsdException w:name="Table Classic 3" w:semiHidden="1" w:unhideWhenUsed="1"/>
+    <w:lsdException w:name="Table Classic 4" w:semiHidden="1" w:unhideWhenUsed="1"/>
+    <w:lsdException w:name="Table Colorful 1" w:semiHidden="1" w:unhideWhenUsed="1"/>
+    <w:lsdException w:name="Table Colorful 2" w:semiHidden="1" w:unhideWhenUsed="1"/>
+    <w:lsdException w:name="Table Colorful 3" w:semiHidden="1" w:unhideWhenUsed="1"/>
+    <w:lsdException w:name="Table Columns 1" w:semiHidden="1" w:unhideWhenUsed="1"/>
+    <w:lsdException w:name="Table Columns 2" w:semiHidden="1" w:unhideWhenUsed="1"/>
+    <w:lsdException w:name="Table Columns 3" w:semiHidden="1" w:unhideWhenUsed="1"/>
+    <w:lsdException w:name="Table Columns 4" w:semiHidden="1" w:unhideWhenUsed="1"/>
+    <w:lsdException w:name="Table Columns 5" w:semiHidden="1" w:unhideWhenUsed="1"/>
+    <w:lsdException w:name="Table Grid 1" w:semiHidden="1" w:unhideWhenUsed="1"/>
+    <w:lsdException w:name="Table Grid 2" w:semiHidden="1" w:unhideWhenUsed="1"/>
+    <w:lsdException w:name="Table Grid 3" w:semiHidden="1" w:unhideWhenUsed="1"/>
+    <w:lsdException w:name="Table Grid 4" w:semiHidden="1" w:unhideWhenUsed="1"/>
+    <w:lsdException w:name="Table Grid 5" w:semiHidden="1" w:unhideWhenUsed="1"/>
+    <w:lsdException w:name="Table Grid 6" w:semiHidden="1" w:unhideWhenUsed="1"/>
+    <w:lsdException w:name="Table Grid 7" w:semiHidden="1" w:unhideWhenUsed="1"/>
+    <w:lsdException w:name="Table Grid 8" w:semiHidden="1" w:unhideWhenUsed="1"/>
+    <w:lsdException w:name="Table List 1" w:semiHidden="1" w:unhideWhenUsed="1"/>
+    <w:lsdException w:name="Table List 2" w:semiHidden="1" w:unhideWhenUsed="1"/>
+    <w:lsdException w:name="Table List 3" w:semiHidden="1" w:unhideWhenUsed="1"/>
+    <w:lsdException w:name="Table List 4" w:semiHidden="1" w:unhideWhenUsed="1"/>
+    <w:lsdException w:name="Table List 5" w:semiHidden="1" w:unhideWhenUsed="1"/>
+    <w:lsdException w:name="Table List 6" w:semiHidden="1" w:unhideWhenUsed="1"/>
+    <w:lsdException w:name="Table List 7" w:semiHidden="1" w:unhideWhenUsed="1"/>
+    <w:lsdException w:name="Table List 8" w:semiHidden="1" w:unhideWhenUsed="1"/>
+    <w:lsdException w:name="Table 3D effects 1" w:semiHidden="1" w:unhideWhenUsed="1"/>
+    <w:lsdException w:name="Table 3D effects 2" w:semiHidden="1" w:unhideWhenUsed="1"/>
+    <w:lsdException w:name="Table 3D effects 3" w:semiHidden="1" w:unhideWhenUsed="1"/>
+    <w:lsdException w:name="Table Contemporary" w:semiHidden="1" w:unhideWhenUsed="1"/>
+    <w:lsdException w:name="Table Elegant" w:semiHidden="1" w:unhideWhenUsed="1"/>
+    <w:lsdException w:name="Table Professional" w:semiHidden="1" w:unhideWhenUsed="1"/>
+    <w:lsdException w:name="Table Subtle 1" w:semiHidden="1" w:unhideWhenUsed="1"/>
+    <w:lsdException w:name="Table Subtle 2" w:semiHidden="1" w:unhideWhenUsed="1"/>
+    <w:lsdException w:name="Table Web 1" w:semiHidden="1" w:unhideWhenUsed="1"/>
+    <w:lsdException w:name="Table Web 2" w:semiHidden="1" w:unhideWhenUsed="1"/>
+    <w:lsdException w:name="Table Web 3" w:semiHidden="1" w:unhideWhenUsed="1"/>
+    <w:lsdException w:name="Balloon Text" w:semiHidden="1" w:unhideWhenUsed="1"/>
+    <w:lsdException w:name="Table Grid" w:uiPriority="59"/>
+    <w:lsdException w:name="Table Theme" w:semiHidden="1" w:unhideWhenUsed="1"/>
+    <w:lsdException w:name="Placeholder Text" w:semiHidden="1"/>
+    <w:lsdException w:name="No Spacing" w:uiPriority="1" w:qFormat="1"/>
+    <w:lsdException w:name="Light Shading" w:uiPriority="60"/>
+    <w:lsdException w:name="Light List" w:uiPriority="61"/>
+    <w:lsdException w:name="Light Grid" w:uiPriority="62"/>
+    <w:lsdException w:name="Medium Shading 1" w:uiPriority="63"/>
+    <w:lsdException w:name="Medium Shading 2" w:uiPriority="64"/>
+    <w:lsdException w:name="Medium List 1" w:uiPriority="65"/>
+    <w:lsdException w:name="Medium List 2" w:uiPriority="66"/>
+    <w:lsdException w:name="Medium Grid 1" w:uiPriority="67"/>
+    <w:lsdException w:name="Medium Grid 2" w:uiPriority="68"/>
+    <w:lsdException w:name="Medium Grid 3" w:uiPriority="69"/>
+    <w:lsdException w:name="Dark List" w:uiPriority="70"/>
+    <w:lsdException w:name="Colorful Shading" w:uiPriority="71"/>
+    <w:lsdException w:name="Colorful List" w:uiPriority="72"/>
+    <w:lsdException w:name="Colorful Grid" w:uiPriority="73"/>
+    <w:lsdException w:name="Light Shading Accent 1" w:uiPriority="60"/>
+    <w:lsdException w:name="Light List Accent 1" w:uiPriority="61"/>
+    <w:lsdException w:name="Light Grid Accent 1" w:uiPriority="62"/>
+    <w:lsdException w:name="Medium Shading 1 Accent 1" w:uiPriority="63"/>
+    <w:lsdException w:name="Medium Shading 2 Accent 1" w:uiPriority="64"/>
+    <w:lsdException w:name="Medium List 1 Accent 1" w:uiPriority="65"/>
+    <w:lsdException w:name="Revision" w:semiHidden="1"/>
+    <w:lsdException w:name="List Paragraph" w:uiPriority="34" w:qFormat="1"/>
+    <w:lsdException w:name="Quote" w:uiPriority="29" w:qFormat="1"/>
+    <w:lsdException w:name="Intense Quote" w:uiPriority="30" w:qFormat="1"/>
+    <w:lsdException w:name="Medium List 2 Accent 1" w:uiPriority="66"/>
+    <w:lsdException w:name="Medium Grid 1 Accent 1" w:uiPriority="67"/>
+    <w:lsdException w:name="Medium Grid 2 Accent 1" w:uiPriority="68"/>
+    <w:lsdException w:name="Medium Grid 3 Accent 1" w:uiPriority="69"/>
+    <w:lsdException w:name="Dark List Accent 1" w:uiPriority="70"/>
+    <w:lsdException w:name="Colorful Shading Accent 1" w:uiPriority="71"/>
+    <w:lsdException w:name="Colorful List Accent 1" w:uiPriority="72"/>
+    <w:lsdException w:name="Colorful Grid Accent 1" w:uiPriority="73"/>
+    <w:lsdException w:name="Light Shading Accent 2" w:uiPriority="60"/>
+    <w:lsdException w:name="Light List Accent 2" w:uiPriority="61"/>
+    <w:lsdException w:name="Light Grid Accent 2" w:uiPriority="62"/>
+    <w:lsdException w:name="Medium Shading 1 Accent 2" w:uiPriority="63"/>
+    <w:lsdException w:name="Medium Shading 2 Accent 2" w:uiPriority="64"/>
+    <w:lsdException w:name="Medium List 1 Accent 2" w:uiPriority="65"/>
+    <w:lsdException w:name="Medium List 2 Accent 2" w:uiPriority="66"/>
+    <w:lsdException w:name="Medium Grid 1 Accent 2" w:uiPriority="67"/>
+    <w:lsdException w:name="Medium Grid 2 Accent 2" w:uiPriority="68"/>
+    <w:lsdException w:name="Medium Grid 3 Accent 2" w:uiPriority="69"/>
+    <w:lsdException w:name="Dark List Accent 2" w:uiPriority="70"/>
+    <w:lsdException w:name="Colorful Shading Accent 2" w:uiPriority="71"/>
+    <w:lsdException w:name="Colorful List Accent 2" w:uiPriority="72"/>
+    <w:lsdException w:name="Colorful Grid Accent 2" w:uiPriority="73"/>
+    <w:lsdException w:name="Light Shading Accent 3" w:uiPriority="60"/>
+    <w:lsdException w:name="Light List Accent 3" w:uiPriority="61"/>
+    <w:lsdException w:name="Light Grid Accent 3" w:uiPriority="62"/>
+    <w:lsdException w:name="Medium Shading 1 Accent 3" w:uiPriority="63"/>
+    <w:lsdException w:name="Medium Shading 2 Accent 3" w:uiPriority="64"/>
+    <w:lsdException w:name="Medium List 1 Accent 3" w:uiPriority="65"/>
+    <w:lsdException w:name="Medium List 2 Accent 3" w:uiPriority="66"/>
+    <w:lsdException w:name="Medium Grid 1 Accent 3" w:uiPriority="67"/>
+    <w:lsdException w:name="Medium Grid 2 Accent 3" w:uiPriority="68"/>
+    <w:lsdException w:name="Medium Grid 3 Accent 3" w:uiPriority="69"/>
+    <w:lsdException w:name="Dark List Accent 3" w:uiPriority="70"/>
+    <w:lsdException w:name="Colorful Shading Accent 3" w:uiPriority="71"/>
+    <w:lsdException w:name="Colorful List Accent 3" w:uiPriority="72"/>
+    <w:lsdException w:name="Colorful Grid Accent 3" w:uiPriority="73"/>
+    <w:lsdException w:name="Light Shading Accent 4" w:uiPriority="60"/>
+    <w:lsdException w:name="Light List Accent 4" w:uiPriority="61"/>
+    <w:lsdException w:name="Light Grid Accent 4" w:uiPriority="62"/>
+    <w:lsdException w:name="Medium Shading 1 Accent 4" w:uiPriority="63"/>
+    <w:lsdException w:name="Medium Shading 2 Accent 4" w:uiPriority="64"/>
+    <w:lsdException w:name="Medium List 1 Accent 4" w:uiPriority="65"/>
+    <w:lsdException w:name="Medium List 2 Accent 4" w:uiPriority="66"/>
+    <w:lsdException w:name="Medium Grid 1 Accent 4" w:uiPriority="67"/>
+    <w:lsdException w:name="Medium Grid 2 Accent 4" w:uiPriority="68"/>
+    <w:lsdException w:name="Medium Grid 3 Accent 4" w:uiPriority="69"/>
+    <w:lsdException w:name="Dark List Accent 4" w:uiPriority="70"/>
+    <w:lsdException w:name="Colorful Shading Accent 4" w:uiPriority="71"/>
+    <w:lsdException w:name="Colorful List Accent 4" w:uiPriority="72"/>
+    <w:lsdException w:name="Colorful Grid Accent 4" w:uiPriority="73"/>
+    <w:lsdException w:name="Light Shading Accent 5" w:uiPriority="60"/>
+    <w:lsdException w:name="Light List Accent 5" w:uiPriority="61"/>
+    <w:lsdException w:name="Light Grid Accent 5" w:uiPriority="62"/>
+    <w:lsdException w:name="Medium Shading 1 Accent 5" w:uiPriority="63"/>
+    <w:lsdException w:name="Medium Shading 2 Accent 5" w:uiPriority="64"/>
+    <w:lsdException w:name="Medium List 1 Accent 5" w:uiPriority="65"/>
+    <w:lsdException w:name="Medium List 2 Accent 5" w:uiPriority="66"/>
+    <w:lsdException w:name="Medium Grid 1 Accent 5" w:uiPriority="67"/>
+    <w:lsdException w:name="Medium Grid 2 Accent 5" w:uiPriority="68"/>
+    <w:lsdException w:name="Medium Grid 3 Accent 5" w:uiPriority="69"/>
+    <w:lsdException w:name="Dark List Accent 5" w:uiPriority="70"/>
+    <w:lsdException w:name="Colorful Shading Accent 5" w:uiPriority="71"/>
+    <w:lsdException w:name="Colorful List Accent 5" w:uiPriority="72"/>
+    <w:lsdException w:name="Colorful Grid Accent 5" w:uiPriority="73"/>
+    <w:lsdException w:name="Light Shading Accent 6" w:uiPriority="60"/>
+    <w:lsdException w:name="Light List Accent 6" w:uiPriority="61"/>
+    <w:lsdException w:name="Light Grid Accent 6" w:uiPriority="62"/>
+    <w:lsdException w:name="Medium Shading 1 Accent 6" w:uiPriority="63"/>
+    <w:lsdException w:name="Medium Shading 2 Accent 6" w:uiPriority="64"/>
+    <w:lsdException w:name="Medium List 1 Accent 6" w:uiPriority="65"/>
+    <w:lsdException w:name="Medium List 2 Accent 6" w:uiPriority="66"/>
+    <w:lsdException w:name="Medium Grid 1 Accent 6" w:uiPriority="67"/>
+    <w:lsdException w:name="Medium Grid 2 Accent 6" w:uiPriority="68"/>
+    <w:lsdException w:name="Medium Grid 3 Accent 6" w:uiPriority="69"/>
+    <w:lsdException w:name="Dark List Accent 6" w:uiPriority="70"/>
+    <w:lsdException w:name="Colorful Shading Accent 6" w:uiPriority="71"/>
+    <w:lsdException w:name="Colorful List Accent 6" w:uiPriority="72"/>
+    <w:lsdException w:name="Colorful Grid Accent 6" w:uiPriority="73"/>
+    <w:lsdException w:name="Subtle Emphasis" w:uiPriority="19" w:qFormat="1"/>
+    <w:lsdException w:name="Intense Emphasis" w:uiPriority="21" w:qFormat="1"/>
+    <w:lsdException w:name="Subtle Reference" w:uiPriority="31" w:qFormat="1"/>
+    <w:lsdException w:name="Intense Reference" w:uiPriority="32" w:qFormat="1"/>
+    <w:lsdException w:name="Book Title" w:uiPriority="33" w:qFormat="1"/>
+    <w:lsdException w:name="Bibliography" w:semiHidden="1" w:uiPriority="37" w:unhideWhenUsed="1"/>
+    <w:lsdException w:name="TOC Heading" w:semiHidden="1" w:uiPriority="39" w:unhideWhenUsed="1" w:qFormat="1"/>
+    <w:lsdException w:name="Plain Table 1" w:uiPriority="41"/>
+    <w:lsdException w:name="Plain Table 2" w:uiPriority="42"/>
+    <w:lsdException w:name="Plain Table 3" w:uiPriority="43"/>
+    <w:lsdException w:name="Plain Table 4" w:uiPriority="44"/>
+    <w:lsdException w:name="Plain Table 5" w:uiPriority="45"/>
+    <w:lsdException w:name="Grid Table Light" w:uiPriority="40"/>
+    <w:lsdException w:name="Grid Table 1 Light" w:uiPriority="46"/>
+    <w:lsdException w:name="Grid Table 2" w:uiPriority="47"/>
+    <w:lsdException w:name="Grid Table 3" w:uiPriority="48"/>
+    <w:lsdException w:name="Grid Table 4" w:uiPriority="49"/>
+    <w:lsdException w:name="Grid Table 5 Dark" w:uiPriority="50"/>
+    <w:lsdException w:name="Grid Table 6 Colorful" w:uiPriority="51"/>
+    <w:lsdException w:name="Grid Table 7 Colorful" w:uiPriority="52"/>
+    <w:lsdException w:name="Grid Table 1 Light Accent 1" w:uiPriority="46"/>
+    <w:lsdException w:name="Grid Table 2 Accent 1" w:uiPriority="47"/>
+    <w:lsdException w:name="Grid Table 3 Accent 1" w:uiPriority="48"/>
+    <w:lsdException w:name="Grid Table 4 Accent 1" w:uiPriority="49"/>
+    <w:lsdException w:name="Grid Table 5 Dark Accent 1" w:uiPriority="50"/>
+    <w:lsdException w:name="Grid Table 6 Colorful Accent 1" w:uiPriority="51"/>
+    <w:lsdException w:name="Grid Table 7 Colorful Accent 1" w:uiPriority="52"/>
+    <w:lsdException w:name="Grid Table 1 Light Accent 2" w:uiPriority="46"/>
+    <w:lsdException w:name="Grid Table 2 Accent 2" w:uiPriority="47"/>
+    <w:lsdException w:name="Grid Table 3 Accent 2" w:uiPriority="48"/>
+    <w:lsdException w:name="Grid Table 4 Accent 2" w:uiPriority="49"/>
+    <w:lsdException w:name="Grid Table 5 Dark Accent 2" w:uiPriority="50"/>
+    <w:lsdException w:name="Grid Table 6 Colorful Accent 2" w:uiPriority="51"/>
+    <w:lsdException w:name="Grid Table 7 Colorful Accent 2" w:uiPriority="52"/>
+    <w:lsdException w:name="Grid Table 1 Light Accent 3" w:uiPriority="46"/>
+    <w:lsdException w:name="Grid Table 2 Accent 3" w:uiPriority="47"/>
+    <w:lsdException w:name="Grid Table 3 Accent 3" w:uiPriority="48"/>
+    <w:lsdException w:name="Grid Table 4 Accent 3" w:uiPriority="49"/>
+    <w:lsdException w:name="Grid Table 5 Dark Accent 3" w:uiPriority="50"/>
+    <w:lsdException w:name="Grid Table 6 Colorful Accent 3" w:uiPriority="51"/>
+    <w:lsdException w:name="Grid Table 7 Colorful Accent 3" w:uiPriority="52"/>
+    <w:lsdException w:name="Grid Table 1 Light Accent 4" w:uiPriority="46"/>
+    <w:lsdException w:name="Grid Table 2 Accent 4" w:uiPriority="47"/>
+    <w:lsdException w:name="Grid Table 3 Accent 4" w:uiPriority="48"/>
+    <w:lsdException w:name="Grid Table 4 Accent 4" w:uiPriority="49"/>
+    <w:lsdException w:name="Grid Table 5 Dark Accent 4" w:uiPriority="50"/>
+    <w:lsdException w:name="Grid Table 6 Colorful Accent 4" w:uiPriority="51"/>
+    <w:lsdException w:name="Grid Table 7 Colorful Accent 4" w:uiPriority="52"/>
+    <w:lsdException w:name="Grid Table 1 Light Accent 5" w:uiPriority="46"/>
+    <w:lsdException w:name="Grid Table 2 Accent 5" w:uiPriority="47"/>
+    <w:lsdException w:name="Grid Table 3 Accent 5" w:uiPriority="48"/>
+    <w:lsdException w:name="Grid Table 4 Accent 5" w:uiPriority="49"/>
+    <w:lsdException w:name="Grid Table 5 Dark Accent 5" w:uiPriority="50"/>
+    <w:lsdException w:name="Grid Table 6 Colorful Accent 5" w:uiPriority="51"/>
+    <w:lsdException w:name="Grid Table 7 Colorful Accent 5" w:uiPriority="52"/>
+    <w:lsdException w:name="Grid Table 1 Light Accent 6" w:uiPriority="46"/>
+    <w:lsdException w:name="Grid Table 2 Accent 6" w:uiPriority="47"/>
+    <w:lsdException w:name="Grid Table 3 Accent 6" w:uiPriority="48"/>
+    <w:lsdException w:name="Grid Table 4 Accent 6" w:uiPriority="49"/>
+    <w:lsdException w:name="Grid Table 5 Dark Accent 6" w:uiPriority="50"/>
+    <w:lsdException w:name="Grid Table 6 Colorful Accent 6" w:uiPriority="51"/>
+    <w:lsdException w:name="Grid Table 7 Colorful Accent 6" w:uiPriority="52"/>
+    <w:lsdException w:name="List Table 1 Light" w:uiPriority="46"/>
+    <w:lsdException w:name="List Table 2" w:uiPriority="47"/>
+    <w:lsdException w:name="List Table 3" w:uiPriority="48"/>
+    <w:lsdException w:name="List Table 4" w:uiPriority="49"/>
+    <w:lsdException w:name="List Table 5 Dark" w:uiPriority="50"/>
+    <w:lsdException w:name="List Table 6 Colorful" w:uiPriority="51"/>
+    <w:lsdException w:name="List Table 7 Colorful" w:uiPriority="52"/>
+    <w:lsdException w:name="List Table 1 Light Accent 1" w:uiPriority="46"/>
+    <w:lsdException w:name="List Table 2 Accent 1" w:uiPriority="47"/>
+    <w:lsdException w:name="List Table 3 Accent 1" w:uiPriority="48"/>
+    <w:lsdException w:name="List Table 4 Accent 1" w:uiPriority="49"/>
+    <w:lsdException w:name="List Table 5 Dark Accent 1" w:uiPriority="50"/>
+    <w:lsdException w:name="List Table 6 Colorful Accent 1" w:uiPriority="51"/>
+    <w:lsdException w:name="List Table 7 Colorful Accent 1" w:uiPriority="52"/>
+    <w:lsdException w:name="List Table 1 Light Accent 2" w:uiPriority="46"/>
+    <w:lsdException w:name="List Table 2 Accent 2" w:uiPriority="47"/>
+    <w:lsdException w:name="List Table 3 Accent 2" w:uiPriority="48"/>
+    <w:lsdException w:name="List Table 4 Accent 2" w:uiPriority="49"/>
+    <w:lsdException w:name="List Table 5 Dark Accent 2" w:uiPriority="50"/>
+    <w:lsdException w:name="List Table 6 Colorful Accent 2" w:uiPriority="51"/>
+    <w:lsdException w:name="List Table 7 Colorful Accent 2" w:uiPriority="52"/>
+    <w:lsdException w:name="List Table 1 Light Accent 3" w:uiPriority="46"/>
+    <w:lsdException w:name="List Table 2 Accent 3" w:uiPriority="47"/>
+    <w:lsdException w:name="List Table 3 Accent 3" w:uiPriority="48"/>
+    <w:lsdException w:name="List Table 4 Accent 3" w:uiPriority="49"/>
+    <w:lsdException w:name="List Table 5 Dark Accent 3" w:uiPriority="50"/>
+    <w:lsdException w:name="List Table 6 Colorful Accent 3" w:uiPriority="51"/>
+    <w:lsdException w:name="List Table 7 Colorful Accent 3" w:uiPriority="52"/>
+    <w:lsdException w:name="List Table 1 Light Accent 4" w:uiPriority="46"/>
+    <w:lsdException w:name="List Table 2 Accent 4" w:uiPriority="47"/>
+    <w:lsdException w:name="List Table 3 Accent 4" w:uiPriority="48"/>
+    <w:lsdException w:name="List Table 4 Accent 4" w:uiPriority="49"/>
+    <w:lsdException w:name="List Table 5 Dark Accent 4" w:uiPriority="50"/>
+    <w:lsdException w:name="List Table 6 Colorful Accent 4" w:uiPriority="51"/>
+    <w:lsdException w:name="List Table 7 Colorful Accent 4" w:uiPriority="52"/>
+    <w:lsdException w:name="List Table 1 Light Accent 5" w:uiPriority="46"/>
+    <w:lsdException w:name="List Table 2 Accent 5" w:uiPriority="47"/>
+    <w:lsdException w:name="List Table 3 Accent 5" w:uiPriority="48"/>
+    <w:lsdException w:name="List Table 4 Accent 5" w:uiPriority="49"/>
+    <w:lsdException w:name="List Table 5 Dark Accent 5" w:uiPriority="50"/>
+    <w:lsdException w:name="List Table 6 Colorful Accent 5" w:uiPriority="51"/>
+    <w:lsdException w:name="List Table 7 Colorful Accent 5" w:uiPriority="52"/>
+    <w:lsdException w:name="List Table 1 Light Accent 6" w:uiPriority="46"/>
+    <w:lsdException w:name="List Table 2 Accent 6" w:uiPriority="47"/>
+    <w:lsdException w:name="List Table 3 Accent 6" w:uiPriority="48"/>
+    <w:lsdException w:name="List Table 4 Accent 6" w:uiPriority="49"/>
+    <w:lsdException w:name="List Table 5 Dark Accent 6" w:uiPriority="50"/>
+    <w:lsdException w:name="List Table 6 Colorful Accent 6" w:uiPriority="51"/>
+    <w:lsdException w:name="List Table 7 Colorful Accent 6" w:uiPriority="52"/>
   </w:latentStyles>
   <w:style w:type="paragraph" w:default="1" w:styleId="Normal">
     <w:name w:val="Normal"/>
@@ -9659,7 +8964,7 @@
 </file>
 
 <file path=customXml/itemProps1.xml><?xml version="1.0" encoding="utf-8"?>
-<ds:datastoreItem xmlns:ds="http://schemas.openxmlformats.org/officeDocument/2006/customXml" ds:itemID="{8AE4E1A5-42AF-4301-A6E3-FA6EC40A1566}">
+<ds:datastoreItem xmlns:ds="http://schemas.openxmlformats.org/officeDocument/2006/customXml" ds:itemID="{849528B1-679D-4E5B-94D3-B8FD1ED71DA7}">
   <ds:schemaRefs>
     <ds:schemaRef ds:uri="http://schemas.openxmlformats.org/officeDocument/2006/bibliography"/>
   </ds:schemaRefs>

</xml_diff>